<commit_message>
submitted manuscript to conbio
</commit_message>
<xml_diff>
--- a/doc/submission.docx
+++ b/doc/submission.docx
@@ -21,7 +21,23 @@
     </w:p>
     <w:p>
       <w:r>
-        <w:t>Deforestation is the most critical threat to biodiversity in Indonesia. However, roads that accompany and facilitate deforestation also increase access to interior forest. Hunters use this increased access to supply Indonesia’s thriving wildlife trade with live and dead animals, which may further reduce the habitat available to especially persecuted species. We used occupancy modeling to quantify the effect of proximity to roads on the distribution of songbird communities in primary tropical forest within Cagar Alam Gunung Niyut, a protected area in West Kalimantan, Indonesia, on the island of Borneo. We found that commercially valuable species were more likely to be detected further from roads than other species in the community (</w:t>
+        <w:t xml:space="preserve">Deforestation is the most critical threat to biodiversity in Indonesia. However, roads that accompany and facilitate deforestation also increase access to interior forest. Hunters use this increased access to supply Indonesia’s thriving wildlife trade with live and dead animals, which may further reduce the habitat available to especially persecuted species. We used occupancy modeling to quantify the effect of proximity to roads on the distribution of songbird communities in primary tropical forest within Cagar Alam </w:t>
+      </w:r>
+      <w:proofErr w:type="spellStart"/>
+      <w:r>
+        <w:t>Gunung</w:t>
+      </w:r>
+      <w:proofErr w:type="spellEnd"/>
+      <w:r>
+        <w:t xml:space="preserve"> </w:t>
+      </w:r>
+      <w:proofErr w:type="spellStart"/>
+      <w:r>
+        <w:t>Niyut</w:t>
+      </w:r>
+      <w:proofErr w:type="spellEnd"/>
+      <w:r>
+        <w:t>, a protected area in West Kalimantan, Indonesia, on the island of Borneo. We found that commercially valuable species were more likely to be detected further from roads than other species in the community (</w:t>
       </w:r>
       <w:r>
         <w:rPr>
@@ -100,13 +116,7 @@
         <w:t xml:space="preserve"> </w:t>
       </w:r>
       <w:r>
-        <w:t>Roads facilitate land use change by increasing access to nearby forest</w:t>
-      </w:r>
-      <w:r>
-        <w:t xml:space="preserve"> for lumber extraction </w:t>
-      </w:r>
-      <w:r>
-        <w:t xml:space="preserve">(Laporte </w:t>
+        <w:t xml:space="preserve">Roads facilitate land use change by increasing access to nearby forest for lumber extraction (Laporte </w:t>
       </w:r>
       <w:r>
         <w:rPr>
@@ -116,13 +126,7 @@
         <w:t>et al</w:t>
       </w:r>
       <w:r>
-        <w:t>. 2007). In addition, they provide access to previously inaccessible interior forest for hunting and trapping and transportation networks for distribution</w:t>
-      </w:r>
-      <w:r>
-        <w:t xml:space="preserve"> of wildlife and derivative products</w:t>
-      </w:r>
-      <w:r>
-        <w:t xml:space="preserve"> (Suárez </w:t>
+        <w:t xml:space="preserve">. 2007). In addition, they provide access to previously inaccessible interior forest for hunting and trapping and transportation networks for distribution of wildlife and derivative products (Suárez </w:t>
       </w:r>
       <w:r>
         <w:rPr>
@@ -162,15 +166,60 @@
         <w:sdtContent/>
       </w:sdt>
       <w:r>
-        <w:t>).</w:t>
-      </w:r>
+        <w:t xml:space="preserve">). Commercially valuable species are thus doubly threatened by habitat loss and hunting or trapping, both of which increase with proximity to roads (Laporte </w:t>
+      </w:r>
+      <w:r>
+        <w:rPr>
+          <w:i/>
+          <w:iCs/>
+        </w:rPr>
+        <w:t>et al</w:t>
+      </w:r>
+      <w:r>
+        <w:t xml:space="preserve">. 2007, Suárez </w:t>
+      </w:r>
+      <w:r>
+        <w:rPr>
+          <w:i/>
+          <w:iCs/>
+        </w:rPr>
+        <w:t>et al</w:t>
+      </w:r>
+      <w:r>
+        <w:t xml:space="preserve">. 2009, Harris </w:t>
+      </w:r>
+      <w:r>
+        <w:rPr>
+          <w:i/>
+          <w:iCs/>
+        </w:rPr>
+        <w:t>et al</w:t>
+      </w:r>
+      <w:r>
+        <w:t xml:space="preserve">. 2017, Symes </w:t>
+      </w:r>
+      <w:r>
+        <w:rPr>
+          <w:i/>
+          <w:iCs/>
+        </w:rPr>
+        <w:t>et al</w:t>
+      </w:r>
+      <w:r>
+        <w:t>. 2018</w:t>
+      </w:r>
+      <w:r>
+        <w:t xml:space="preserve">, </w:t>
+      </w:r>
+      <w:proofErr w:type="spellStart"/>
+      <w:r>
+        <w:t>Jaureguiberry</w:t>
+      </w:r>
+      <w:proofErr w:type="spellEnd"/>
       <w:r>
         <w:t xml:space="preserve"> </w:t>
       </w:r>
       <w:r>
-        <w:t xml:space="preserve">Commercially valuable species are thus doubly threatened by habitat loss and hunting or trapping, both of which increase with proximity to roads (Laporte </w:t>
-      </w:r>
-      <w:r>
         <w:rPr>
           <w:i/>
           <w:iCs/>
@@ -178,56 +227,10 @@
         <w:t>et al</w:t>
       </w:r>
       <w:r>
-        <w:t xml:space="preserve">. 2007, Suárez </w:t>
-      </w:r>
-      <w:r>
-        <w:rPr>
-          <w:i/>
-          <w:iCs/>
-        </w:rPr>
-        <w:t>et al</w:t>
-      </w:r>
-      <w:r>
-        <w:t xml:space="preserve">. 2009, Harris </w:t>
-      </w:r>
-      <w:r>
-        <w:rPr>
-          <w:i/>
-          <w:iCs/>
-        </w:rPr>
-        <w:t>et al</w:t>
-      </w:r>
-      <w:r>
-        <w:t xml:space="preserve">. 2017, Symes </w:t>
-      </w:r>
-      <w:r>
-        <w:rPr>
-          <w:i/>
-          <w:iCs/>
-        </w:rPr>
-        <w:t>et al</w:t>
-      </w:r>
-      <w:r>
-        <w:t>. 2018</w:t>
-      </w:r>
-      <w:r>
-        <w:t xml:space="preserve">, Jaureguiberry </w:t>
-      </w:r>
-      <w:r>
-        <w:rPr>
-          <w:i/>
-          <w:iCs/>
-        </w:rPr>
-        <w:t>et al</w:t>
-      </w:r>
-      <w:r>
         <w:t>. 2022</w:t>
       </w:r>
       <w:r>
-        <w:t>).</w:t>
-      </w:r>
-      <w:r>
-        <w:t xml:space="preserve"> </w:t>
+        <w:t xml:space="preserve">). </w:t>
       </w:r>
     </w:p>
     <w:p>
@@ -404,12 +407,28 @@
       <w:r>
         <w:t>. 2016). For example, research has documented the export of Javan and Sunda slow loris (</w:t>
       </w:r>
-      <w:r>
-        <w:rPr>
-          <w:i/>
-        </w:rPr>
-        <w:t>Nycticebus javanicus</w:t>
-      </w:r>
+      <w:proofErr w:type="spellStart"/>
+      <w:r>
+        <w:rPr>
+          <w:i/>
+        </w:rPr>
+        <w:t>Nycticebus</w:t>
+      </w:r>
+      <w:proofErr w:type="spellEnd"/>
+      <w:r>
+        <w:rPr>
+          <w:i/>
+        </w:rPr>
+        <w:t xml:space="preserve"> </w:t>
+      </w:r>
+      <w:proofErr w:type="spellStart"/>
+      <w:r>
+        <w:rPr>
+          <w:i/>
+        </w:rPr>
+        <w:t>javanicus</w:t>
+      </w:r>
+      <w:proofErr w:type="spellEnd"/>
       <w:r>
         <w:t xml:space="preserve"> and </w:t>
       </w:r>
@@ -417,8 +436,16 @@
         <w:rPr>
           <w:i/>
         </w:rPr>
-        <w:t>N. coucang</w:t>
-      </w:r>
+        <w:t xml:space="preserve">N. </w:t>
+      </w:r>
+      <w:proofErr w:type="spellStart"/>
+      <w:r>
+        <w:rPr>
+          <w:i/>
+        </w:rPr>
+        <w:t>coucang</w:t>
+      </w:r>
+      <w:proofErr w:type="spellEnd"/>
       <w:r>
         <w:t>) to Europe and Sunda pangolin (</w:t>
       </w:r>
@@ -426,16 +453,32 @@
         <w:rPr>
           <w:i/>
         </w:rPr>
-        <w:t>Manis javanica</w:t>
-      </w:r>
+        <w:t xml:space="preserve">Manis </w:t>
+      </w:r>
+      <w:proofErr w:type="spellStart"/>
+      <w:r>
+        <w:rPr>
+          <w:i/>
+        </w:rPr>
+        <w:t>javanica</w:t>
+      </w:r>
+      <w:proofErr w:type="spellEnd"/>
       <w:r>
         <w:t>) and helmeted hornbill (</w:t>
       </w:r>
-      <w:r>
-        <w:rPr>
-          <w:i/>
-        </w:rPr>
-        <w:t>Rhinoplax vigil</w:t>
+      <w:proofErr w:type="spellStart"/>
+      <w:r>
+        <w:rPr>
+          <w:i/>
+        </w:rPr>
+        <w:t>Rhinoplax</w:t>
+      </w:r>
+      <w:proofErr w:type="spellEnd"/>
+      <w:r>
+        <w:rPr>
+          <w:i/>
+        </w:rPr>
+        <w:t xml:space="preserve"> vigil</w:t>
       </w:r>
       <w:r>
         <w:t xml:space="preserve">) to East Asia, primarily China. </w:t>
@@ -477,7 +520,15 @@
         <w:t>et al</w:t>
       </w:r>
       <w:r>
-        <w:t xml:space="preserve">. 2015, 2016, 2018, Chng and Eaton 2016, Rentschlar </w:t>
+        <w:t xml:space="preserve">. 2015, 2016, 2018, Chng and Eaton 2016, </w:t>
+      </w:r>
+      <w:proofErr w:type="spellStart"/>
+      <w:r>
+        <w:t>Rentschlar</w:t>
+      </w:r>
+      <w:proofErr w:type="spellEnd"/>
+      <w:r>
+        <w:t xml:space="preserve"> </w:t>
       </w:r>
       <w:r>
         <w:rPr>
@@ -489,30 +540,78 @@
       <w:r>
         <w:t>. 2018). The caged bird trade and Indonesia’s rapid rate of deforestation have driven avian species declines, extirpations, and extinctions (e.g. Javan pied starling (</w:t>
       </w:r>
-      <w:r>
-        <w:rPr>
-          <w:i/>
-        </w:rPr>
-        <w:t>Gracupica jalla</w:t>
-      </w:r>
+      <w:proofErr w:type="spellStart"/>
+      <w:r>
+        <w:rPr>
+          <w:i/>
+        </w:rPr>
+        <w:t>Gracupica</w:t>
+      </w:r>
+      <w:proofErr w:type="spellEnd"/>
+      <w:r>
+        <w:rPr>
+          <w:i/>
+        </w:rPr>
+        <w:t xml:space="preserve"> </w:t>
+      </w:r>
+      <w:proofErr w:type="spellStart"/>
+      <w:r>
+        <w:rPr>
+          <w:i/>
+        </w:rPr>
+        <w:t>jalla</w:t>
+      </w:r>
+      <w:proofErr w:type="spellEnd"/>
       <w:r>
         <w:t>), Bali starling (</w:t>
       </w:r>
-      <w:r>
-        <w:rPr>
-          <w:i/>
-        </w:rPr>
-        <w:t>Leucopsar rothschildi</w:t>
-      </w:r>
+      <w:proofErr w:type="spellStart"/>
+      <w:r>
+        <w:rPr>
+          <w:i/>
+        </w:rPr>
+        <w:t>Leucopsar</w:t>
+      </w:r>
+      <w:proofErr w:type="spellEnd"/>
+      <w:r>
+        <w:rPr>
+          <w:i/>
+        </w:rPr>
+        <w:t xml:space="preserve"> </w:t>
+      </w:r>
+      <w:proofErr w:type="spellStart"/>
+      <w:r>
+        <w:rPr>
+          <w:i/>
+        </w:rPr>
+        <w:t>rothschildi</w:t>
+      </w:r>
+      <w:proofErr w:type="spellEnd"/>
       <w:r>
         <w:t>), straw-headed bulbul (</w:t>
       </w:r>
-      <w:r>
-        <w:rPr>
-          <w:i/>
-        </w:rPr>
-        <w:t>Pycnonotus zeylanicus</w:t>
-      </w:r>
+      <w:proofErr w:type="spellStart"/>
+      <w:r>
+        <w:rPr>
+          <w:i/>
+        </w:rPr>
+        <w:t>Pycnonotus</w:t>
+      </w:r>
+      <w:proofErr w:type="spellEnd"/>
+      <w:r>
+        <w:rPr>
+          <w:i/>
+        </w:rPr>
+        <w:t xml:space="preserve"> </w:t>
+      </w:r>
+      <w:proofErr w:type="spellStart"/>
+      <w:r>
+        <w:rPr>
+          <w:i/>
+        </w:rPr>
+        <w:t>zeylanicus</w:t>
+      </w:r>
+      <w:proofErr w:type="spellEnd"/>
       <w:r>
         <w:t xml:space="preserve">); Collar and Juniper 1992, Collar </w:t>
       </w:r>
@@ -554,7 +653,15 @@
         <w:t>et al</w:t>
       </w:r>
       <w:r>
-        <w:t xml:space="preserve">. 2017). Most of these declines have been documented on Java, which has the most dense human population of any island in the world, retains a small fraction of its historical forest, and is the cultural and demand center of the bird trade (Burivalova </w:t>
+        <w:t>. 2017). Most of these declines have been documented on Java, which has the most dense human population of any island in the world, retains a small fraction of its historical forest, and is the cultural and demand center of the bird trade (</w:t>
+      </w:r>
+      <w:proofErr w:type="spellStart"/>
+      <w:r>
+        <w:t>Burivalova</w:t>
+      </w:r>
+      <w:proofErr w:type="spellEnd"/>
+      <w:r>
+        <w:t xml:space="preserve"> </w:t>
       </w:r>
       <w:r>
         <w:rPr>
@@ -593,7 +700,15 @@
         <w:t>et al</w:t>
       </w:r>
       <w:r>
-        <w:t xml:space="preserve">. 2011, 2012) may have increased access to forested areas for trapping. However, Borneo’s remoteness and image as a bastion of pristine forest have shielded its bird trade from investigation prior to 2018, when Rentschlar </w:t>
+        <w:t xml:space="preserve">. 2011, 2012) may have increased access to forested areas for trapping. However, Borneo’s remoteness and image as a bastion of pristine forest have shielded its bird trade from investigation prior to 2018, when </w:t>
+      </w:r>
+      <w:proofErr w:type="spellStart"/>
+      <w:r>
+        <w:t>Rentschlar</w:t>
+      </w:r>
+      <w:proofErr w:type="spellEnd"/>
+      <w:r>
+        <w:t xml:space="preserve"> </w:t>
       </w:r>
       <w:r>
         <w:rPr>
@@ -609,7 +724,15 @@
         <w:t>.</w:t>
       </w:r>
       <w:r>
-        <w:t xml:space="preserve"> found that it is widespread and lucrative (Rentschlar </w:t>
+        <w:t xml:space="preserve"> found that it is widespread and lucrative (</w:t>
+      </w:r>
+      <w:proofErr w:type="spellStart"/>
+      <w:r>
+        <w:t>Rentschlar</w:t>
+      </w:r>
+      <w:proofErr w:type="spellEnd"/>
+      <w:r>
+        <w:t xml:space="preserve"> </w:t>
       </w:r>
       <w:r>
         <w:rPr>
@@ -679,21 +802,69 @@
       <w:r>
         <w:t>If these declines are occurring, and especially if they are occurring in protected areas species under extreme demand in the Indonesian bird trade such as grey-cheeked bulbul (</w:t>
       </w:r>
-      <w:r>
-        <w:rPr>
-          <w:i/>
-        </w:rPr>
-        <w:t>Alophoixus tephrogenys</w:t>
-      </w:r>
-      <w:r>
-        <w:t>) and white-rumped shama (</w:t>
-      </w:r>
-      <w:r>
-        <w:rPr>
-          <w:i/>
-        </w:rPr>
-        <w:t>Copsychus malabaricus</w:t>
-      </w:r>
+      <w:proofErr w:type="spellStart"/>
+      <w:r>
+        <w:rPr>
+          <w:i/>
+        </w:rPr>
+        <w:t>Alophoixus</w:t>
+      </w:r>
+      <w:proofErr w:type="spellEnd"/>
+      <w:r>
+        <w:rPr>
+          <w:i/>
+        </w:rPr>
+        <w:t xml:space="preserve"> </w:t>
+      </w:r>
+      <w:proofErr w:type="spellStart"/>
+      <w:r>
+        <w:rPr>
+          <w:i/>
+        </w:rPr>
+        <w:t>tephrogenys</w:t>
+      </w:r>
+      <w:proofErr w:type="spellEnd"/>
+      <w:r>
+        <w:t>) and white-</w:t>
+      </w:r>
+      <w:proofErr w:type="spellStart"/>
+      <w:r>
+        <w:t>rumped</w:t>
+      </w:r>
+      <w:proofErr w:type="spellEnd"/>
+      <w:r>
+        <w:t xml:space="preserve"> </w:t>
+      </w:r>
+      <w:proofErr w:type="spellStart"/>
+      <w:r>
+        <w:t>shama</w:t>
+      </w:r>
+      <w:proofErr w:type="spellEnd"/>
+      <w:r>
+        <w:t xml:space="preserve"> (</w:t>
+      </w:r>
+      <w:proofErr w:type="spellStart"/>
+      <w:r>
+        <w:rPr>
+          <w:i/>
+        </w:rPr>
+        <w:t>Copsychus</w:t>
+      </w:r>
+      <w:proofErr w:type="spellEnd"/>
+      <w:r>
+        <w:rPr>
+          <w:i/>
+        </w:rPr>
+        <w:t xml:space="preserve"> </w:t>
+      </w:r>
+      <w:proofErr w:type="spellStart"/>
+      <w:r>
+        <w:rPr>
+          <w:i/>
+        </w:rPr>
+        <w:t>malabaricus</w:t>
+      </w:r>
+      <w:proofErr w:type="spellEnd"/>
       <w:r>
         <w:t xml:space="preserve">) may quickly and quietly vanish in the manner of straw-headed bulbul (Lee </w:t>
       </w:r>
@@ -715,7 +886,15 @@
         <w:t>et al</w:t>
       </w:r>
       <w:r>
-        <w:t xml:space="preserve">. 2017, Chiok </w:t>
+        <w:t xml:space="preserve">. 2017, </w:t>
+      </w:r>
+      <w:proofErr w:type="spellStart"/>
+      <w:r>
+        <w:t>Chiok</w:t>
+      </w:r>
+      <w:proofErr w:type="spellEnd"/>
+      <w:r>
+        <w:t xml:space="preserve"> </w:t>
       </w:r>
       <w:r>
         <w:rPr>
@@ -725,7 +904,15 @@
         <w:t>et al</w:t>
       </w:r>
       <w:r>
-        <w:t xml:space="preserve">. 2019). While forest birds are trapped and sold in Kalimantan (Rentschlar </w:t>
+        <w:t>. 2019). While forest birds are trapped and sold in Kalimantan (</w:t>
+      </w:r>
+      <w:proofErr w:type="spellStart"/>
+      <w:r>
+        <w:t>Rentschlar</w:t>
+      </w:r>
+      <w:proofErr w:type="spellEnd"/>
+      <w:r>
+        <w:t xml:space="preserve"> </w:t>
       </w:r>
       <w:r>
         <w:rPr>
@@ -745,7 +932,23 @@
         <w:t>et al</w:t>
       </w:r>
       <w:r>
-        <w:t>. 2017), we quantified effects of trapping by comparing habitat use of commercially valuable species to that of non-valuable species over a gradient of distance to roads. We hypothesized that commercially valuable birds would be less likely to be found near roads than non-valuable birds in Gunung Niyut Nature Reserve in West Kalimantan, Indonesia. We used a hierarchical community occupancy model to account for variation in detection and habitat effects.</w:t>
+        <w:t xml:space="preserve">. 2017), we quantified effects of trapping by comparing habitat use of commercially valuable species to that of non-valuable species over a gradient of distance to roads. We hypothesized that commercially valuable birds would be less likely to be found near roads than non-valuable birds in </w:t>
+      </w:r>
+      <w:proofErr w:type="spellStart"/>
+      <w:r>
+        <w:t>Gunung</w:t>
+      </w:r>
+      <w:proofErr w:type="spellEnd"/>
+      <w:r>
+        <w:t xml:space="preserve"> </w:t>
+      </w:r>
+      <w:proofErr w:type="spellStart"/>
+      <w:r>
+        <w:t>Niyut</w:t>
+      </w:r>
+      <w:proofErr w:type="spellEnd"/>
+      <w:r>
+        <w:t xml:space="preserve"> Nature Reserve in West Kalimantan, Indonesia. We used a hierarchical community occupancy model to account for variation in detection and habitat effects.</w:t>
       </w:r>
     </w:p>
     <w:p>
@@ -777,13 +980,61 @@
       </w:pPr>
       <w:r>
         <w:lastRenderedPageBreak/>
-        <w:t xml:space="preserve">Cagar Alam Gunung Niyut is an isolated preserve in the northwest corner of West Kalimantan, Indonesia. Its 124,500 hectares protect an island of primary mixed dipterocarp wet forest surrounded by agricultural land. Average annual rainfall is about 2 m; the elevation of the study area is 150-400 masl. Of particular interest are its ~2000 hectares of </w:t>
+        <w:t xml:space="preserve">Cagar Alam </w:t>
+      </w:r>
+      <w:proofErr w:type="spellStart"/>
+      <w:r>
+        <w:t>Gunung</w:t>
+      </w:r>
+      <w:proofErr w:type="spellEnd"/>
+      <w:r>
+        <w:t xml:space="preserve"> </w:t>
+      </w:r>
+      <w:proofErr w:type="spellStart"/>
+      <w:r>
+        <w:t>Niyut</w:t>
+      </w:r>
+      <w:proofErr w:type="spellEnd"/>
+      <w:r>
+        <w:t xml:space="preserve"> is an isolated preserve in the northwest corner of West Kalimantan, Indonesia. Its 124,500 hectares protect an island of primary mixed dipterocarp wet forest surrounded by agricultural land. Average annual rainfall is about 2 m; the elevation of the study area is 150-400 </w:t>
+      </w:r>
+      <w:proofErr w:type="spellStart"/>
+      <w:r>
+        <w:t>masl</w:t>
+      </w:r>
+      <w:proofErr w:type="spellEnd"/>
+      <w:r>
+        <w:t xml:space="preserve">. Of particular interest are its ~2000 hectares of </w:t>
       </w:r>
       <w:r>
         <w:t>lowland</w:t>
       </w:r>
       <w:r>
-        <w:t xml:space="preserve"> forest in Kabupaten Landak to the southeast. Little remains of West Kalimantan’s lowland primary forest, and this section has the potential to support threatened primary forest species, and in particular, songbird species valuable in the wild bird trade. We accessed this section through the border village Tauk (Fig. 1).</w:t>
+        <w:t xml:space="preserve"> forest in </w:t>
+      </w:r>
+      <w:proofErr w:type="spellStart"/>
+      <w:r>
+        <w:t>Kabupaten</w:t>
+      </w:r>
+      <w:proofErr w:type="spellEnd"/>
+      <w:r>
+        <w:t xml:space="preserve"> </w:t>
+      </w:r>
+      <w:proofErr w:type="spellStart"/>
+      <w:r>
+        <w:t>Landak</w:t>
+      </w:r>
+      <w:proofErr w:type="spellEnd"/>
+      <w:r>
+        <w:t xml:space="preserve"> to the southeast. Little remains of West Kalimantan’s lowland primary forest, and this section has the potential to support threatened primary forest species, and in particular, songbird species valuable in the wild bird trade. We accessed this section through the border village </w:t>
+      </w:r>
+      <w:proofErr w:type="spellStart"/>
+      <w:r>
+        <w:t>Tauk</w:t>
+      </w:r>
+      <w:proofErr w:type="spellEnd"/>
+      <w:r>
+        <w:t xml:space="preserve"> (Fig. 1).</w:t>
       </w:r>
     </w:p>
     <w:p>
@@ -841,7 +1092,15 @@
         <w:spacing w:after="0"/>
       </w:pPr>
       <w:r>
-        <w:t xml:space="preserve">In May 2018, a team of three observers visually estimated percent water cover, rounded to the nearest 10%, at each of the 115 point count locations. In addition, we utilized remotely sensed data and GIS to characterize forest structure and condition, topography, and measures of anthropogenic disturbance hypothesized to influence avian occupancy dynamics (Table 1).  Landsat 8 Surface Reflectance NDVI images were composited and cloud masked in Google Earth Engine for the study period (October 2017- February 2018) to produce mean NDVI values across the study area (Vermote </w:t>
+        <w:t>In May 2018, a team of three observers visually estimated percent water cover, rounded to the nearest 10%, at each of the 115 point count locations. In addition, we utilized remotely sensed data and GIS to characterize forest structure and condition, topography, and measures of anthropogenic disturbance hypothesized to influence avian occupancy dynamics (Table 1).  Landsat 8 Surface Reflectance NDVI images were composited and cloud masked in Google Earth Engine for the study period (October 2017- February 2018) to produce mean NDVI values across the study area (</w:t>
+      </w:r>
+      <w:proofErr w:type="spellStart"/>
+      <w:r>
+        <w:t>Vermote</w:t>
+      </w:r>
+      <w:proofErr w:type="spellEnd"/>
+      <w:r>
+        <w:t xml:space="preserve"> </w:t>
       </w:r>
       <w:r>
         <w:rPr>
@@ -861,7 +1120,15 @@
         <w:t>et al</w:t>
       </w:r>
       <w:r>
-        <w:t xml:space="preserve">. 2017). We calculated forest canopy disturbance metrics utilizing LandTrendr implemented in Google Earth Engine (Kennedy </w:t>
+        <w:t xml:space="preserve">. 2017). We calculated forest canopy disturbance metrics utilizing </w:t>
+      </w:r>
+      <w:proofErr w:type="spellStart"/>
+      <w:r>
+        <w:t>LandTrendr</w:t>
+      </w:r>
+      <w:proofErr w:type="spellEnd"/>
+      <w:r>
+        <w:t xml:space="preserve"> implemented in Google Earth Engine (Kennedy </w:t>
       </w:r>
       <w:r>
         <w:rPr>
@@ -871,7 +1138,15 @@
         <w:t>et al</w:t>
       </w:r>
       <w:r>
-        <w:t xml:space="preserve">. 2018). LandTrendr is an algorithm that uses time series analysis of Landsat imagery to fit pixel-wise change trajectories of vegetation indices to identify and map forest canopy disturbance events (Lorenz </w:t>
+        <w:t xml:space="preserve">. 2018). </w:t>
+      </w:r>
+      <w:proofErr w:type="spellStart"/>
+      <w:r>
+        <w:t>LandTrendr</w:t>
+      </w:r>
+      <w:proofErr w:type="spellEnd"/>
+      <w:r>
+        <w:t xml:space="preserve"> is an algorithm that uses time series analysis of Landsat imagery to fit pixel-wise change trajectories of vegetation indices to identify and map forest canopy disturbance events (Lorenz </w:t>
       </w:r>
       <w:r>
         <w:rPr>
@@ -901,7 +1176,15 @@
         <w:t>et al</w:t>
       </w:r>
       <w:r>
-        <w:t xml:space="preserve">. 2018). We considered disturbances that occurred within the last ten years to be recent for primary tropical forest in Asia and so we calculated LandTrendr disturbance metrics for 2007-2017 (Canterbury </w:t>
+        <w:t xml:space="preserve">. 2018). We considered disturbances that occurred within the last ten years to be recent for primary tropical forest in Asia and so we calculated </w:t>
+      </w:r>
+      <w:proofErr w:type="spellStart"/>
+      <w:r>
+        <w:t>LandTrendr</w:t>
+      </w:r>
+      <w:proofErr w:type="spellEnd"/>
+      <w:r>
+        <w:t xml:space="preserve"> disturbance metrics for 2007-2017 (Canterbury </w:t>
       </w:r>
       <w:r>
         <w:rPr>
@@ -958,7 +1241,15 @@
         <w:t>ArcGIS</w:t>
       </w:r>
       <w:r>
-        <w:t xml:space="preserve"> 2004).  We assessed collinearity of habitat covariates by calculating a Variance Inflation Factor for each covariate and using a threshold of 5 to determine if variables were collinear (Sarkar 2008). We included: estimated percent water coverage within 100 m, mean canopy height within 500 m, and percent intact forest within 500 m. All continuous covariates were scaled to 0-1 as recommended by (MacKenzie and Hines 2018).</w:t>
+        <w:t xml:space="preserve"> 2004).  We assessed collinearity of habitat covariates by calculating a Variance Inflation Factor for each covariate and using a threshold of 5 to determine if variables were collinear (Sarkar 2008). We included: estimated percent water coverage within 100 m, mean canopy height within 500 m, and percent intact forest within 500 m. All continuous covariates were scaled to 0-1 as recommended by (</w:t>
+      </w:r>
+      <w:proofErr w:type="spellStart"/>
+      <w:r>
+        <w:t>MacKenzie</w:t>
+      </w:r>
+      <w:proofErr w:type="spellEnd"/>
+      <w:r>
+        <w:t xml:space="preserve"> and Hines 2018).</w:t>
       </w:r>
     </w:p>
     <w:p>
@@ -984,7 +1275,15 @@
         <w:t>et al</w:t>
       </w:r>
       <w:r>
-        <w:t xml:space="preserve">. 2016). Four of the six species we considered commercially valuable based on these criteria were also identified as both the most expensive and the most frequently sold in the Kalimantan pet market (Rentschlar </w:t>
+        <w:t>. 2016). Four of the six species we considered commercially valuable based on these criteria were also identified as both the most expensive and the most frequently sold in the Kalimantan pet market (</w:t>
+      </w:r>
+      <w:proofErr w:type="spellStart"/>
+      <w:r>
+        <w:t>Rentschlar</w:t>
+      </w:r>
+      <w:proofErr w:type="spellEnd"/>
+      <w:r>
+        <w:t xml:space="preserve"> </w:t>
       </w:r>
       <w:r>
         <w:rPr>
@@ -1005,6 +1304,7 @@
       <w:r>
         <w:t>We assumed that the true state of occupancy (</w:t>
       </w:r>
+      <w:proofErr w:type="spellStart"/>
       <w:r>
         <w:rPr>
           <w:i/>
@@ -1018,14 +1318,23 @@
         </w:rPr>
         <w:t>i,j</w:t>
       </w:r>
+      <w:proofErr w:type="spellEnd"/>
       <w:r>
         <w:t xml:space="preserve">) for species </w:t>
       </w:r>
-      <w:r>
-        <w:rPr>
-          <w:i/>
-        </w:rPr>
-        <w:t xml:space="preserve">i </w:t>
+      <w:proofErr w:type="spellStart"/>
+      <w:r>
+        <w:rPr>
+          <w:i/>
+        </w:rPr>
+        <w:t>i</w:t>
+      </w:r>
+      <w:proofErr w:type="spellEnd"/>
+      <w:r>
+        <w:rPr>
+          <w:i/>
+        </w:rPr>
+        <w:t xml:space="preserve"> </w:t>
       </w:r>
       <w:r>
         <w:t>and site</w:t>
@@ -1039,6 +1348,7 @@
       <w:r>
         <w:t xml:space="preserve"> was a Bernoulli random variable with probability of occupancy (</w:t>
       </w:r>
+      <w:proofErr w:type="spellStart"/>
       <w:r>
         <w:rPr>
           <w:i/>
@@ -1052,6 +1362,7 @@
         </w:rPr>
         <w:t>i,j</w:t>
       </w:r>
+      <w:proofErr w:type="spellEnd"/>
       <w:r>
         <w:t>) such that</w:t>
       </w:r>
@@ -1145,6 +1456,7 @@
         <w:lastRenderedPageBreak/>
         <w:t>We assumed that the detection or non-detection (</w:t>
       </w:r>
+      <w:proofErr w:type="spellStart"/>
       <w:r>
         <w:rPr>
           <w:i/>
@@ -1158,14 +1470,23 @@
         </w:rPr>
         <w:t>i,j,k</w:t>
       </w:r>
+      <w:proofErr w:type="spellEnd"/>
       <w:r>
         <w:t xml:space="preserve">) for each species </w:t>
       </w:r>
-      <w:r>
-        <w:rPr>
-          <w:i/>
-        </w:rPr>
-        <w:t xml:space="preserve">i </w:t>
+      <w:proofErr w:type="spellStart"/>
+      <w:r>
+        <w:rPr>
+          <w:i/>
+        </w:rPr>
+        <w:t>i</w:t>
+      </w:r>
+      <w:proofErr w:type="spellEnd"/>
+      <w:r>
+        <w:rPr>
+          <w:i/>
+        </w:rPr>
+        <w:t xml:space="preserve"> </w:t>
       </w:r>
       <w:r>
         <w:t xml:space="preserve">at each point count location </w:t>
@@ -1188,6 +1509,7 @@
       <w:r>
         <w:t>was a Bernoulli random variable with detection probability (</w:t>
       </w:r>
+      <w:proofErr w:type="spellStart"/>
       <w:r>
         <w:rPr>
           <w:i/>
@@ -1201,9 +1523,11 @@
         </w:rPr>
         <w:t>i,j,k</w:t>
       </w:r>
+      <w:proofErr w:type="spellEnd"/>
       <w:r>
         <w:t>) conditional on the true state of occupancy (</w:t>
       </w:r>
+      <w:proofErr w:type="spellStart"/>
       <w:r>
         <w:rPr>
           <w:i/>
@@ -1217,6 +1541,7 @@
         </w:rPr>
         <w:t>i,j</w:t>
       </w:r>
+      <w:proofErr w:type="spellEnd"/>
       <w:r>
         <w:t>)</w:t>
       </w:r>
@@ -1388,6 +1713,7 @@
       <w:r>
         <w:t>We modeled detection (</w:t>
       </w:r>
+      <w:proofErr w:type="spellStart"/>
       <w:r>
         <w:rPr>
           <w:i/>
@@ -1401,6 +1727,7 @@
         </w:rPr>
         <w:t>i,j,k</w:t>
       </w:r>
+      <w:proofErr w:type="spellEnd"/>
       <w:r>
         <w:t>) as</w:t>
       </w:r>
@@ -1590,6 +1917,7 @@
       <w:r>
         <w:t>We modeled occupancy probability (</w:t>
       </w:r>
+      <w:proofErr w:type="spellStart"/>
       <w:r>
         <w:rPr>
           <w:i/>
@@ -1603,6 +1931,7 @@
         </w:rPr>
         <w:t>i,j</w:t>
       </w:r>
+      <w:proofErr w:type="spellEnd"/>
       <w:r>
         <w:t>) as</w:t>
       </w:r>
@@ -2287,11 +2616,19 @@
       <w:r>
         <w:t xml:space="preserve">While we detected 206 species in total, we excluded those species with fewer than 10 detections from our analysis (111 species). In addition, we excluded </w:t>
       </w:r>
-      <w:r>
-        <w:rPr>
-          <w:i/>
-        </w:rPr>
-        <w:t>Rhinoplax vigil, a highly-mobile species with a</w:t>
+      <w:proofErr w:type="spellStart"/>
+      <w:r>
+        <w:rPr>
+          <w:i/>
+        </w:rPr>
+        <w:t>Rhinoplax</w:t>
+      </w:r>
+      <w:proofErr w:type="spellEnd"/>
+      <w:r>
+        <w:rPr>
+          <w:i/>
+        </w:rPr>
+        <w:t xml:space="preserve"> vigil, a highly-mobile species with a</w:t>
       </w:r>
       <w:r>
         <w:t xml:space="preserve"> far-reaching call that would likely have violated the assumption of independent detections. Furthermore, mobile species such as birds can travel among points, which would violate the assumption of independence of occurrence. To prevent this assumption from being violated, we set our points 300 m apart. To account for spatial autocorrelation, we estimated the random effect of transect (8-15 points that were </w:t>
@@ -2340,11 +2677,19 @@
       <w:r>
         <w:t>We detected a total of 206 species, 95 of which were detected at least ten times and therefore analyzed using the occupancy model. The five most frequently detected species were yellow-eared barbet (</w:t>
       </w:r>
-      <w:r>
-        <w:rPr>
-          <w:i/>
-        </w:rPr>
-        <w:t>Psilopogon australis</w:t>
+      <w:proofErr w:type="spellStart"/>
+      <w:r>
+        <w:rPr>
+          <w:i/>
+        </w:rPr>
+        <w:t>Psilopogon</w:t>
+      </w:r>
+      <w:proofErr w:type="spellEnd"/>
+      <w:r>
+        <w:rPr>
+          <w:i/>
+        </w:rPr>
+        <w:t xml:space="preserve"> australis</w:t>
       </w:r>
       <w:r>
         <w:t>),</w:t>
@@ -2358,12 +2703,28 @@
       <w:r>
         <w:t>golden-whiskered barbet (</w:t>
       </w:r>
-      <w:r>
-        <w:rPr>
-          <w:i/>
-        </w:rPr>
-        <w:t>Psilopogon chrysopogon</w:t>
-      </w:r>
+      <w:proofErr w:type="spellStart"/>
+      <w:r>
+        <w:rPr>
+          <w:i/>
+        </w:rPr>
+        <w:t>Psilopogon</w:t>
+      </w:r>
+      <w:proofErr w:type="spellEnd"/>
+      <w:r>
+        <w:rPr>
+          <w:i/>
+        </w:rPr>
+        <w:t xml:space="preserve"> </w:t>
+      </w:r>
+      <w:proofErr w:type="spellStart"/>
+      <w:r>
+        <w:rPr>
+          <w:i/>
+        </w:rPr>
+        <w:t>chrysopogon</w:t>
+      </w:r>
+      <w:proofErr w:type="spellEnd"/>
       <w:r>
         <w:t>), red-throated barbet</w:t>
       </w:r>
@@ -2376,12 +2737,28 @@
       <w:r>
         <w:t>(</w:t>
       </w:r>
-      <w:r>
-        <w:rPr>
-          <w:i/>
-        </w:rPr>
-        <w:t>Psilopogon mystacophanos</w:t>
-      </w:r>
+      <w:proofErr w:type="spellStart"/>
+      <w:r>
+        <w:rPr>
+          <w:i/>
+        </w:rPr>
+        <w:t>Psilopogon</w:t>
+      </w:r>
+      <w:proofErr w:type="spellEnd"/>
+      <w:r>
+        <w:rPr>
+          <w:i/>
+        </w:rPr>
+        <w:t xml:space="preserve"> </w:t>
+      </w:r>
+      <w:proofErr w:type="spellStart"/>
+      <w:r>
+        <w:rPr>
+          <w:i/>
+        </w:rPr>
+        <w:t>mystacophanos</w:t>
+      </w:r>
+      <w:proofErr w:type="spellEnd"/>
       <w:r>
         <w:t>),</w:t>
       </w:r>
@@ -2403,12 +2780,28 @@
       <w:r>
         <w:t>(</w:t>
       </w:r>
-      <w:r>
-        <w:rPr>
-          <w:i/>
-        </w:rPr>
-        <w:t>Arachnothera longirostra</w:t>
-      </w:r>
+      <w:proofErr w:type="spellStart"/>
+      <w:r>
+        <w:rPr>
+          <w:i/>
+        </w:rPr>
+        <w:t>Arachnothera</w:t>
+      </w:r>
+      <w:proofErr w:type="spellEnd"/>
+      <w:r>
+        <w:rPr>
+          <w:i/>
+        </w:rPr>
+        <w:t xml:space="preserve"> </w:t>
+      </w:r>
+      <w:proofErr w:type="spellStart"/>
+      <w:r>
+        <w:rPr>
+          <w:i/>
+        </w:rPr>
+        <w:t>longirostra</w:t>
+      </w:r>
+      <w:proofErr w:type="spellEnd"/>
       <w:r>
         <w:t>),</w:t>
       </w:r>
@@ -2430,12 +2823,28 @@
       <w:r>
         <w:t>(</w:t>
       </w:r>
-      <w:r>
-        <w:rPr>
-          <w:i/>
-        </w:rPr>
-        <w:t>Pycnonotus erythropthalmos</w:t>
-      </w:r>
+      <w:proofErr w:type="spellStart"/>
+      <w:r>
+        <w:rPr>
+          <w:i/>
+        </w:rPr>
+        <w:t>Pycnonotus</w:t>
+      </w:r>
+      <w:proofErr w:type="spellEnd"/>
+      <w:r>
+        <w:rPr>
+          <w:i/>
+        </w:rPr>
+        <w:t xml:space="preserve"> </w:t>
+      </w:r>
+      <w:proofErr w:type="spellStart"/>
+      <w:r>
+        <w:rPr>
+          <w:i/>
+        </w:rPr>
+        <w:t>erythropthalmos</w:t>
+      </w:r>
+      <w:proofErr w:type="spellEnd"/>
       <w:r>
         <w:t>),</w:t>
       </w:r>
@@ -2446,14 +2855,30 @@
         <w:t xml:space="preserve"> </w:t>
       </w:r>
       <w:r>
-        <w:t>and brown fulvetta (</w:t>
-      </w:r>
-      <w:r>
-        <w:rPr>
-          <w:i/>
-        </w:rPr>
-        <w:t>Alcippe brunneicauda</w:t>
-      </w:r>
+        <w:t xml:space="preserve">and brown </w:t>
+      </w:r>
+      <w:proofErr w:type="spellStart"/>
+      <w:r>
+        <w:t>fulvetta</w:t>
+      </w:r>
+      <w:proofErr w:type="spellEnd"/>
+      <w:r>
+        <w:t xml:space="preserve"> (</w:t>
+      </w:r>
+      <w:r>
+        <w:rPr>
+          <w:i/>
+        </w:rPr>
+        <w:t xml:space="preserve">Alcippe </w:t>
+      </w:r>
+      <w:proofErr w:type="spellStart"/>
+      <w:r>
+        <w:rPr>
+          <w:i/>
+        </w:rPr>
+        <w:t>brunneicauda</w:t>
+      </w:r>
+      <w:proofErr w:type="spellEnd"/>
       <w:r>
         <w:t xml:space="preserve">). We detected nine species that are either sold at high prices </w:t>
       </w:r>
@@ -2469,7 +2894,15 @@
         <w:t>et al</w:t>
       </w:r>
       <w:r>
-        <w:t xml:space="preserve">. 2016, Rentschlar </w:t>
+        <w:t xml:space="preserve">. 2016, </w:t>
+      </w:r>
+      <w:proofErr w:type="spellStart"/>
+      <w:r>
+        <w:t>Rentschlar</w:t>
+      </w:r>
+      <w:proofErr w:type="spellEnd"/>
+      <w:r>
+        <w:t xml:space="preserve"> </w:t>
       </w:r>
       <w:r>
         <w:rPr>
@@ -2481,21 +2914,69 @@
       <w:r>
         <w:t>. 2018) or sale of its casque (helmeted hornbill): grey-cheeked bulbul (10 detections), greater green leafbird (</w:t>
       </w:r>
-      <w:r>
-        <w:rPr>
-          <w:i/>
-        </w:rPr>
-        <w:t>Chloropsis sonnerati</w:t>
-      </w:r>
-      <w:r>
-        <w:t>; 11 detections), white-rumped shama (39 detections), Bornean banded pitta (</w:t>
-      </w:r>
-      <w:r>
-        <w:rPr>
-          <w:i/>
-        </w:rPr>
-        <w:t>Hydrornis schwaneri</w:t>
-      </w:r>
+      <w:proofErr w:type="spellStart"/>
+      <w:r>
+        <w:rPr>
+          <w:i/>
+        </w:rPr>
+        <w:t>Chloropsis</w:t>
+      </w:r>
+      <w:proofErr w:type="spellEnd"/>
+      <w:r>
+        <w:rPr>
+          <w:i/>
+        </w:rPr>
+        <w:t xml:space="preserve"> </w:t>
+      </w:r>
+      <w:proofErr w:type="spellStart"/>
+      <w:r>
+        <w:rPr>
+          <w:i/>
+        </w:rPr>
+        <w:t>sonnerati</w:t>
+      </w:r>
+      <w:proofErr w:type="spellEnd"/>
+      <w:r>
+        <w:t>; 11 detections), white-</w:t>
+      </w:r>
+      <w:proofErr w:type="spellStart"/>
+      <w:r>
+        <w:t>rumped</w:t>
+      </w:r>
+      <w:proofErr w:type="spellEnd"/>
+      <w:r>
+        <w:t xml:space="preserve"> </w:t>
+      </w:r>
+      <w:proofErr w:type="spellStart"/>
+      <w:r>
+        <w:t>shama</w:t>
+      </w:r>
+      <w:proofErr w:type="spellEnd"/>
+      <w:r>
+        <w:t xml:space="preserve"> (39 detections), Bornean banded pitta (</w:t>
+      </w:r>
+      <w:proofErr w:type="spellStart"/>
+      <w:r>
+        <w:rPr>
+          <w:i/>
+        </w:rPr>
+        <w:t>Hydrornis</w:t>
+      </w:r>
+      <w:proofErr w:type="spellEnd"/>
+      <w:r>
+        <w:rPr>
+          <w:i/>
+        </w:rPr>
+        <w:t xml:space="preserve"> </w:t>
+      </w:r>
+      <w:proofErr w:type="spellStart"/>
+      <w:r>
+        <w:rPr>
+          <w:i/>
+        </w:rPr>
+        <w:t>schwaneri</w:t>
+      </w:r>
+      <w:proofErr w:type="spellEnd"/>
       <w:r>
         <w:t>; 1 detection), Asian fairy-bluebird (</w:t>
       </w:r>
@@ -2503,26 +2984,66 @@
         <w:rPr>
           <w:i/>
         </w:rPr>
-        <w:t>Irena puella</w:t>
-      </w:r>
+        <w:t xml:space="preserve">Irena </w:t>
+      </w:r>
+      <w:proofErr w:type="spellStart"/>
+      <w:r>
+        <w:rPr>
+          <w:i/>
+        </w:rPr>
+        <w:t>puella</w:t>
+      </w:r>
+      <w:proofErr w:type="spellEnd"/>
       <w:r>
         <w:t>; 64 detections), blue-crowned hanging-parrot (</w:t>
       </w:r>
-      <w:r>
-        <w:rPr>
-          <w:i/>
-        </w:rPr>
-        <w:t>Loriculus galgulus</w:t>
-      </w:r>
+      <w:proofErr w:type="spellStart"/>
+      <w:r>
+        <w:rPr>
+          <w:i/>
+        </w:rPr>
+        <w:t>Loriculus</w:t>
+      </w:r>
+      <w:proofErr w:type="spellEnd"/>
+      <w:r>
+        <w:rPr>
+          <w:i/>
+        </w:rPr>
+        <w:t xml:space="preserve"> </w:t>
+      </w:r>
+      <w:proofErr w:type="spellStart"/>
+      <w:r>
+        <w:rPr>
+          <w:i/>
+        </w:rPr>
+        <w:t>galgulus</w:t>
+      </w:r>
+      <w:proofErr w:type="spellEnd"/>
       <w:r>
         <w:t>; 83 detections), crested jay (</w:t>
       </w:r>
-      <w:r>
-        <w:rPr>
-          <w:i/>
-        </w:rPr>
-        <w:t>Platylophus galericulatus</w:t>
-      </w:r>
+      <w:proofErr w:type="spellStart"/>
+      <w:r>
+        <w:rPr>
+          <w:i/>
+        </w:rPr>
+        <w:t>Platylophus</w:t>
+      </w:r>
+      <w:proofErr w:type="spellEnd"/>
+      <w:r>
+        <w:rPr>
+          <w:i/>
+        </w:rPr>
+        <w:t xml:space="preserve"> </w:t>
+      </w:r>
+      <w:proofErr w:type="spellStart"/>
+      <w:r>
+        <w:rPr>
+          <w:i/>
+        </w:rPr>
+        <w:t>galericulatus</w:t>
+      </w:r>
+      <w:proofErr w:type="spellEnd"/>
       <w:r>
         <w:t>; 2 detections), helmeted hornbill</w:t>
       </w:r>
@@ -2535,12 +3056,28 @@
       <w:r>
         <w:t>(74 detections), and crested serpent-eagle (</w:t>
       </w:r>
-      <w:r>
-        <w:rPr>
-          <w:i/>
-        </w:rPr>
-        <w:t>Spilornis cheela</w:t>
-      </w:r>
+      <w:proofErr w:type="spellStart"/>
+      <w:r>
+        <w:rPr>
+          <w:i/>
+        </w:rPr>
+        <w:t>Spilornis</w:t>
+      </w:r>
+      <w:proofErr w:type="spellEnd"/>
+      <w:r>
+        <w:rPr>
+          <w:i/>
+        </w:rPr>
+        <w:t xml:space="preserve"> </w:t>
+      </w:r>
+      <w:proofErr w:type="spellStart"/>
+      <w:r>
+        <w:rPr>
+          <w:i/>
+        </w:rPr>
+        <w:t>cheela</w:t>
+      </w:r>
+      <w:proofErr w:type="spellEnd"/>
       <w:r>
         <w:t>; 20 detections). We had insufficient detection data for crested jay and Bornean banded pitta to produce informative results using occupancy modeling, and so excluded these species from occupancy models.</w:t>
       </w:r>
@@ -2655,7 +3192,23 @@
         <w:t xml:space="preserve">To our knowledge, this is the first study demonstrating the community-level impact of distance to road as a proxy for forest access, which we argue indicates trapping intensity, on commercially valuable songbird species in Indonesian Borneo. Our results highlight the sensitivity of primary rainforest species to habitat disturbance, with the average species likely to occupy sites further from roads and with more intact forest. Encouragingly, our results do not suggest that commercially valuable birds in this protected area are especially sensitive to forest degradation. In addition, the average commercially valuable species occupies sites further from roads than commercially non-valuable species. This trend suggests that extreme trapping pressure near roads could be preventing commercially valuable species from inhabiting otherwise suitable forest. </w:t>
       </w:r>
       <w:r>
-        <w:t xml:space="preserve">The IUCN Asian Songbird Trade Specialist Group identified five of the commercially valuable species detected in this study (greater green leafbird, white-rumped shama, grey-cheeked bulbul, Asian fairy-bluebird, and crested jay) as threatened by trade based on their ubiquitous presence at markets and severe population declines on Java and Sumatra (Lee </w:t>
+        <w:t>The IUCN Asian Songbird Trade Specialist Group identified five of the commercially valuable species detected in this study (greater green leafbird, white-</w:t>
+      </w:r>
+      <w:proofErr w:type="spellStart"/>
+      <w:r>
+        <w:t>rumped</w:t>
+      </w:r>
+      <w:proofErr w:type="spellEnd"/>
+      <w:r>
+        <w:t xml:space="preserve"> </w:t>
+      </w:r>
+      <w:proofErr w:type="spellStart"/>
+      <w:r>
+        <w:t>shama</w:t>
+      </w:r>
+      <w:proofErr w:type="spellEnd"/>
+      <w:r>
+        <w:t xml:space="preserve">, grey-cheeked bulbul, Asian fairy-bluebird, and crested jay) as threatened by trade based on their ubiquitous presence at markets and severe population declines on Java and Sumatra (Lee </w:t>
       </w:r>
       <w:r>
         <w:rPr>
@@ -2677,13 +3230,7 @@
         <w:ind w:firstLine="720"/>
       </w:pPr>
       <w:r>
-        <w:t>Because this study was correlative, we are unable to directly exclude the chance that other factors beyond population decline could have contributed to commercially valuable bird species being found further from roads than other primary forest species. Firstly, commercially valuable birds could have learned to avoid areas of increased human activity.</w:t>
-      </w:r>
-      <w:r>
-        <w:t xml:space="preserve"> </w:t>
-      </w:r>
-      <w:r>
-        <w:t>However,</w:t>
+        <w:t>Because this study was correlative, we are unable to directly exclude the chance that other factors beyond population decline could have contributed to commercially valuable bird species being found further from roads than other primary forest species. Firstly, commercially valuable birds could have learned to avoid areas of increased human activity. However,</w:t>
       </w:r>
       <w:r>
         <w:t xml:space="preserve"> this learned avoidance is unlikely to create a difference between commercially </w:t>
@@ -2693,12 +3240,17 @@
         <w:t>valuable and not valuable bird species because</w:t>
       </w:r>
       <w:r>
+        <w:t xml:space="preserve"> the presence of humans increases perceived predation risk for most birds (</w:t>
+      </w:r>
+      <w:proofErr w:type="spellStart"/>
+      <w:r>
+        <w:t>Bötsch</w:t>
+      </w:r>
+      <w:proofErr w:type="spellEnd"/>
+      <w:r>
         <w:t xml:space="preserve"> </w:t>
       </w:r>
       <w:r>
-        <w:t xml:space="preserve">the presence of humans increases perceived predation risk for most birds (Bötsch </w:t>
-      </w:r>
-      <w:r>
         <w:rPr>
           <w:i/>
           <w:iCs/>
@@ -2718,7 +3270,23 @@
         <w:t>, impeding our ability to exclude this possibility</w:t>
       </w:r>
       <w:r>
-        <w:t>. While greater green leafbird is classified as endangered and grey-cheeked bulbul is classified as vulnerable, white-rumped shama, Asian fairy-bluebird, crested jay, and blue-crowned hanging-parrot are classified as least concern (IUCN 2021).</w:t>
+        <w:t>. While greater green leafbird is classified as endangered and grey-cheeked bulbul is classified as vulnerable, white-</w:t>
+      </w:r>
+      <w:proofErr w:type="spellStart"/>
+      <w:r>
+        <w:t>rumped</w:t>
+      </w:r>
+      <w:proofErr w:type="spellEnd"/>
+      <w:r>
+        <w:t xml:space="preserve"> </w:t>
+      </w:r>
+      <w:proofErr w:type="spellStart"/>
+      <w:r>
+        <w:t>shama</w:t>
+      </w:r>
+      <w:proofErr w:type="spellEnd"/>
+      <w:r>
+        <w:t>, Asian fairy-bluebird, crested jay, and blue-crowned hanging-parrot are classified as least concern (IUCN 2021).</w:t>
       </w:r>
       <w:r>
         <w:t xml:space="preserve"> But even f</w:t>
@@ -2742,16 +3310,56 @@
         <w:t xml:space="preserve"> other currently rare, commercially valuable bird species are not naturally rare</w:t>
       </w:r>
       <w:r>
-        <w:t>. During 2013-2014 Ivy Expeditions to Malaysian Borneo in which author XXX participated, both grey-cheeked bulbul and white-rumped shama (white-crowned) were detected regularly. Furthermore, two of Indonesia’s most persecuted species, straw-headed bulbul and Sunda laughingthrush (</w:t>
-      </w:r>
-      <w:r>
-        <w:rPr>
-          <w:i/>
-        </w:rPr>
-        <w:t>Garrulax palliatus</w:t>
-      </w:r>
-      <w:r>
-        <w:t xml:space="preserve">), were common up until the 1990s (Chiok </w:t>
+        <w:t>. During 2013-2014 Ivy Expeditions to Malaysian Borneo in which author XXX participated, both grey-cheeked bulbul and white-</w:t>
+      </w:r>
+      <w:proofErr w:type="spellStart"/>
+      <w:r>
+        <w:t>rumped</w:t>
+      </w:r>
+      <w:proofErr w:type="spellEnd"/>
+      <w:r>
+        <w:t xml:space="preserve"> </w:t>
+      </w:r>
+      <w:proofErr w:type="spellStart"/>
+      <w:r>
+        <w:t>shama</w:t>
+      </w:r>
+      <w:proofErr w:type="spellEnd"/>
+      <w:r>
+        <w:t xml:space="preserve"> (white-crowned) were detected regularly. Furthermore, two of Indonesia’s most persecuted species, straw-headed bulbul and Sunda laughingthrush (</w:t>
+      </w:r>
+      <w:proofErr w:type="spellStart"/>
+      <w:r>
+        <w:rPr>
+          <w:i/>
+        </w:rPr>
+        <w:t>Garrulax</w:t>
+      </w:r>
+      <w:proofErr w:type="spellEnd"/>
+      <w:r>
+        <w:rPr>
+          <w:i/>
+        </w:rPr>
+        <w:t xml:space="preserve"> </w:t>
+      </w:r>
+      <w:proofErr w:type="spellStart"/>
+      <w:r>
+        <w:rPr>
+          <w:i/>
+        </w:rPr>
+        <w:t>palliatus</w:t>
+      </w:r>
+      <w:proofErr w:type="spellEnd"/>
+      <w:r>
+        <w:t>), were common up until the 1990s (</w:t>
+      </w:r>
+      <w:proofErr w:type="spellStart"/>
+      <w:r>
+        <w:t>Chiok</w:t>
+      </w:r>
+      <w:proofErr w:type="spellEnd"/>
+      <w:r>
+        <w:t xml:space="preserve"> </w:t>
       </w:r>
       <w:r>
         <w:rPr>
@@ -2761,7 +3369,15 @@
         <w:t>et al</w:t>
       </w:r>
       <w:r>
-        <w:t xml:space="preserve">. 2019, Leupen </w:t>
+        <w:t xml:space="preserve">. 2019, </w:t>
+      </w:r>
+      <w:proofErr w:type="spellStart"/>
+      <w:r>
+        <w:t>Leupen</w:t>
+      </w:r>
+      <w:proofErr w:type="spellEnd"/>
+      <w:r>
+        <w:t xml:space="preserve"> </w:t>
       </w:r>
       <w:r>
         <w:rPr>
@@ -2794,7 +3410,15 @@
       </w:r>
       <w:r>
         <w:lastRenderedPageBreak/>
-        <w:t xml:space="preserve">governs how far trappers choose to search for birds would provide guidance for conservationists working to decrease take. Only 44% of Kalimantan primary forest is located more than 5 km from a road. However, if this hypothetical reach of trappers is reduced by 500m by changing the cost-benefit balance of searching farther into the forest, 3% additional forest would potentially be habitable for commercially valuable species (Gaveau 2017). On the other hand, road construction (e.g. planned roads; Alamgir </w:t>
+        <w:t>governs how far trappers choose to search for birds would provide guidance for conservationists working to decrease take. Only 44% of Kalimantan primary forest is located more than 5 km from a road. However, if this hypothetical reach of trappers is reduced by 500m by changing the cost-benefit balance of searching farther into the forest, 3% additional forest would potentially be habitable for commercially valuable species (</w:t>
+      </w:r>
+      <w:proofErr w:type="spellStart"/>
+      <w:r>
+        <w:t>Gaveau</w:t>
+      </w:r>
+      <w:proofErr w:type="spellEnd"/>
+      <w:r>
+        <w:t xml:space="preserve"> 2017). On the other hand, road construction (e.g. planned roads; Alamgir </w:t>
       </w:r>
       <w:r>
         <w:rPr>
@@ -2822,7 +3446,15 @@
         <w:t xml:space="preserve">desirability </w:t>
       </w:r>
       <w:r>
-        <w:t xml:space="preserve">(Courchamp </w:t>
+        <w:t>(</w:t>
+      </w:r>
+      <w:proofErr w:type="spellStart"/>
+      <w:r>
+        <w:t>Courchamp</w:t>
+      </w:r>
+      <w:proofErr w:type="spellEnd"/>
+      <w:r>
+        <w:t xml:space="preserve"> </w:t>
       </w:r>
       <w:r>
         <w:rPr>
@@ -2861,16 +3493,7 @@
         <w:ind w:firstLine="720"/>
       </w:pPr>
       <w:r>
-        <w:t xml:space="preserve">We hope that this first attempt at </w:t>
-      </w:r>
-      <w:r>
-        <w:t xml:space="preserve">clarifying the status of songbirds in Kalimantan </w:t>
-      </w:r>
-      <w:r>
-        <w:t>will</w:t>
-      </w:r>
-      <w:r>
-        <w:t xml:space="preserve"> help urge governments into action. Neither the regional West Kalimantan government nor the national Indonesian government has a plan to reduce trapping or promote in-situ conservation of its threatened songbirds. Globally, efforts to reduce poaching have primarily focused on increased enforcement, but this approach may instead disincentivize </w:t>
+        <w:t xml:space="preserve">We hope that this first attempt at clarifying the status of songbirds in Kalimantan will help urge governments into action. Neither the regional West Kalimantan government nor the national Indonesian government has a plan to reduce trapping or promote in-situ conservation of its threatened songbirds. Globally, efforts to reduce poaching have primarily focused on increased enforcement, but this approach may instead disincentivize </w:t>
       </w:r>
       <w:r>
         <w:lastRenderedPageBreak/>
@@ -2933,20 +3556,140 @@
         <w:t>et al</w:t>
       </w:r>
       <w:r>
-        <w:t>. 2016) based upon the negative impacts of the trade on wild populations, these species are likely to quickly vanish from remaining forest across the archipelago. The Conservation Act No. 5 of 1990 prohibited the use, keeping, or destruction of protected animals and plants (UU Pemerintah Republik Indonesia No. 5 1990). In 1999 the list of protected animals and plants included a few songbirds such as Bali starling and rufous-fronted laughingthrush (</w:t>
-      </w:r>
-      <w:r>
-        <w:rPr>
-          <w:i/>
-        </w:rPr>
-        <w:t>Garrulax rufifrons</w:t>
-      </w:r>
-      <w:r>
-        <w:t xml:space="preserve">; Peraturan Pemerintah Republik Indonesia No. 7 1999). Both songbirds have been traded to the very threshold of extinction: IUCN reports that fewer than 50 Bali starling remain, and fewer than 250 rufous-fronted laughingthrush remain (IUCN 2021). In 2018, the national government of Indonesia updated its protected species list to include 242 additional species, including those popular in the songbird trade such as white-rumped shama, greater green leafbird, and straw-headed bulbul (Peraturan Menteri Lingkungan Hidup dan Kehutanan 2018a). Indonesians whose cultural identities are strongly linked to keeping songbirds (a group that includes Indonesian President Joko Widodo) pressured the national government into </w:t>
+        <w:t xml:space="preserve">. 2016) based upon the negative impacts of the trade on wild populations, these species are likely to quickly vanish from remaining forest across the archipelago. The Conservation Act No. 5 of 1990 prohibited the use, keeping, or destruction of protected animals and plants (UU </w:t>
+      </w:r>
+      <w:proofErr w:type="spellStart"/>
+      <w:r>
+        <w:t>Pemerintah</w:t>
+      </w:r>
+      <w:proofErr w:type="spellEnd"/>
+      <w:r>
+        <w:t xml:space="preserve"> </w:t>
+      </w:r>
+      <w:proofErr w:type="spellStart"/>
+      <w:r>
+        <w:t>Republik</w:t>
+      </w:r>
+      <w:proofErr w:type="spellEnd"/>
+      <w:r>
+        <w:t xml:space="preserve"> Indonesia No. 5 1990). In 1999 the list of protected animals and plants included a few songbirds such as Bali starling and rufous-fronted laughingthrush (</w:t>
+      </w:r>
+      <w:proofErr w:type="spellStart"/>
+      <w:r>
+        <w:rPr>
+          <w:i/>
+        </w:rPr>
+        <w:t>Garrulax</w:t>
+      </w:r>
+      <w:proofErr w:type="spellEnd"/>
+      <w:r>
+        <w:rPr>
+          <w:i/>
+        </w:rPr>
+        <w:t xml:space="preserve"> </w:t>
+      </w:r>
+      <w:proofErr w:type="spellStart"/>
+      <w:r>
+        <w:rPr>
+          <w:i/>
+        </w:rPr>
+        <w:t>rufifrons</w:t>
+      </w:r>
+      <w:proofErr w:type="spellEnd"/>
+      <w:r>
+        <w:t xml:space="preserve">; </w:t>
+      </w:r>
+      <w:proofErr w:type="spellStart"/>
+      <w:r>
+        <w:t>Peraturan</w:t>
+      </w:r>
+      <w:proofErr w:type="spellEnd"/>
+      <w:r>
+        <w:t xml:space="preserve"> </w:t>
+      </w:r>
+      <w:proofErr w:type="spellStart"/>
+      <w:r>
+        <w:t>Pemerintah</w:t>
+      </w:r>
+      <w:proofErr w:type="spellEnd"/>
+      <w:r>
+        <w:t xml:space="preserve"> </w:t>
+      </w:r>
+      <w:proofErr w:type="spellStart"/>
+      <w:r>
+        <w:t>Republik</w:t>
+      </w:r>
+      <w:proofErr w:type="spellEnd"/>
+      <w:r>
+        <w:t xml:space="preserve"> Indonesia No. 7 1999). Both songbirds have been traded to the very threshold of extinction: IUCN reports that fewer than 50 Bali starling remain, and fewer than 250 rufous-fronted laughingthrush remain (IUCN 2021). In 2018, the national government of Indonesia updated its protected species list to include 242 additional species, including those popular in the songbird trade such as white-</w:t>
+      </w:r>
+      <w:proofErr w:type="spellStart"/>
+      <w:r>
+        <w:t>rumped</w:t>
+      </w:r>
+      <w:proofErr w:type="spellEnd"/>
+      <w:r>
+        <w:t xml:space="preserve"> </w:t>
+      </w:r>
+      <w:proofErr w:type="spellStart"/>
+      <w:r>
+        <w:t>shama</w:t>
+      </w:r>
+      <w:proofErr w:type="spellEnd"/>
+      <w:r>
+        <w:t>, greater green leafbird, and straw-headed bulbul (</w:t>
+      </w:r>
+      <w:proofErr w:type="spellStart"/>
+      <w:r>
+        <w:t>Peraturan</w:t>
+      </w:r>
+      <w:proofErr w:type="spellEnd"/>
+      <w:r>
+        <w:t xml:space="preserve"> Menteri </w:t>
+      </w:r>
+      <w:proofErr w:type="spellStart"/>
+      <w:r>
+        <w:t>Lingkungan</w:t>
+      </w:r>
+      <w:proofErr w:type="spellEnd"/>
+      <w:r>
+        <w:t xml:space="preserve"> Hidup dan </w:t>
+      </w:r>
+      <w:proofErr w:type="spellStart"/>
+      <w:r>
+        <w:t>Kehutanan</w:t>
+      </w:r>
+      <w:proofErr w:type="spellEnd"/>
+      <w:r>
+        <w:t xml:space="preserve"> 2018a). Indonesians whose cultural identities are strongly linked to keeping songbirds (a group that includes Indonesian President Joko Widodo) pressured the national government into </w:t>
       </w:r>
       <w:r>
         <w:lastRenderedPageBreak/>
-        <w:t>removing of some of the most valuable and overexploited species from the list of protected species (e.g. straw-headed bulbul, which is classified by the IUCN as Critically Endangered; Peraturan Menteri Lingkungan Hidup dan Kehutanan 2018b). This unfortunate about-face highlights the massive domestic demand for them.</w:t>
+        <w:t xml:space="preserve">removing of some of the most valuable and overexploited species from the list of protected species (e.g. straw-headed bulbul, which is classified by the IUCN as Critically Endangered; </w:t>
+      </w:r>
+      <w:proofErr w:type="spellStart"/>
+      <w:r>
+        <w:t>Peraturan</w:t>
+      </w:r>
+      <w:proofErr w:type="spellEnd"/>
+      <w:r>
+        <w:t xml:space="preserve"> Menteri </w:t>
+      </w:r>
+      <w:proofErr w:type="spellStart"/>
+      <w:r>
+        <w:t>Lingkungan</w:t>
+      </w:r>
+      <w:proofErr w:type="spellEnd"/>
+      <w:r>
+        <w:t xml:space="preserve"> Hidup dan </w:t>
+      </w:r>
+      <w:proofErr w:type="spellStart"/>
+      <w:r>
+        <w:t>Kehutanan</w:t>
+      </w:r>
+      <w:proofErr w:type="spellEnd"/>
+      <w:r>
+        <w:t xml:space="preserve"> 2018b). This unfortunate about-face highlights the massive domestic demand for them.</w:t>
       </w:r>
     </w:p>
     <w:p>
@@ -2965,7 +3708,15 @@
         <w:t>et al</w:t>
       </w:r>
       <w:r>
-        <w:t xml:space="preserve">. (2020) describe how bird keepers practice intensive husbandry of kept birds, enter them in song contests, teach them new song variants, and pay enormous prices for the most prized individuals. Furthermore, many forest bird species, especially colorful, large, and charismatic ones, play roles in mythology, forest stewardship, and forest understanding for the Dayak and Ibon ethnic groups of Borneo (author </w:t>
+        <w:t xml:space="preserve">. (2020) describe how bird keepers practice intensive husbandry of kept birds, enter them in song contests, teach them new song variants, and pay enormous prices for the most prized individuals. Furthermore, many forest bird species, especially colorful, large, and charismatic ones, play roles in mythology, forest stewardship, and forest understanding for the Dayak and </w:t>
+      </w:r>
+      <w:proofErr w:type="spellStart"/>
+      <w:r>
+        <w:t>Ibon</w:t>
+      </w:r>
+      <w:proofErr w:type="spellEnd"/>
+      <w:r>
+        <w:t xml:space="preserve"> ethnic groups of Borneo (author </w:t>
       </w:r>
       <w:r>
         <w:t>XXX</w:t>
@@ -3016,22 +3767,15 @@
         <w:ind w:firstLine="720"/>
       </w:pPr>
       <w:r>
-        <w:t>In this study, we d</w:t>
-      </w:r>
-      <w:r>
-        <w:t>ocument</w:t>
-      </w:r>
-      <w:r>
-        <w:t>ed</w:t>
-      </w:r>
-      <w:r>
-        <w:t xml:space="preserve"> </w:t>
-      </w:r>
-      <w:r>
-        <w:t>that commercially valuable bird species occupy habitat further from roads than non valuable species</w:t>
-      </w:r>
-      <w:r>
-        <w:t xml:space="preserve">. Despite residing within a Nature </w:t>
+        <w:t xml:space="preserve">In this study, we documented that commercially valuable bird species occupy habitat further from roads than </w:t>
+      </w:r>
+      <w:proofErr w:type="spellStart"/>
+      <w:r>
+        <w:t>non valuable</w:t>
+      </w:r>
+      <w:proofErr w:type="spellEnd"/>
+      <w:r>
+        <w:t xml:space="preserve"> species. Despite residing within a Nature </w:t>
       </w:r>
       <w:r>
         <w:lastRenderedPageBreak/>
@@ -3044,7 +3788,39 @@
         <w:t>Cagar Alam</w:t>
       </w:r>
       <w:r>
-        <w:t>) whose regulations prohibit harvesting of any kind, valuable songbird populations are showing signs of trapping pressure in this isolated park. Our results also highlight that most species that we detected depend on primary forest for their survival, and therefore, ongoing deforestation of Gunung Niyut Nature Preserve will further decrease suitable habitat for all but a few birds in our study community. CAGN is an island of forest in an area that was mainly deforested in the 1980s and 1990s (Global Forest Watch 2018) and is one of West Kalimantan’s last large plots of intact forest. This remnant habitat is vital to the continued persistence of these primary forest species. Furthermore, we detected no individuals of straw-headed bulbul during this study, which indicates that past trapping pressure reached deep into the park. If indeed straw-headed bulbul was trapped out of CAGN in the past, currently valuable species could be trapped out in the future. However, the presence of threatened songbirds documented here underscores how vital it is to protect Gunung Niyut Nature Preserve. Road construction near or in primary forest will likely further reduce the viable habitat available for commercially valuable birds.</w:t>
+        <w:t xml:space="preserve">) whose regulations prohibit harvesting of any kind, valuable songbird populations are showing signs of trapping pressure in this isolated park. Our results also highlight that most species that we detected depend on primary forest for their survival, and therefore, ongoing deforestation of </w:t>
+      </w:r>
+      <w:proofErr w:type="spellStart"/>
+      <w:r>
+        <w:t>Gunung</w:t>
+      </w:r>
+      <w:proofErr w:type="spellEnd"/>
+      <w:r>
+        <w:t xml:space="preserve"> </w:t>
+      </w:r>
+      <w:proofErr w:type="spellStart"/>
+      <w:r>
+        <w:t>Niyut</w:t>
+      </w:r>
+      <w:proofErr w:type="spellEnd"/>
+      <w:r>
+        <w:t xml:space="preserve"> Nature Preserve will further decrease suitable habitat for all but a few birds in our study community. CAGN is an island of forest in an area that was mainly deforested in the 1980s and 1990s (Global Forest Watch 2018) and is one of West Kalimantan’s last large plots of intact forest. This remnant habitat is vital to the continued persistence of these primary forest species. Furthermore, we detected no individuals of straw-headed bulbul during this study, which indicates that past trapping pressure reached deep into the park. If indeed straw-headed bulbul was trapped out of CAGN in the past, currently valuable species could be trapped out in the future. However, the presence of threatened songbirds documented here underscores how vital it is to protect </w:t>
+      </w:r>
+      <w:proofErr w:type="spellStart"/>
+      <w:r>
+        <w:t>Gunung</w:t>
+      </w:r>
+      <w:proofErr w:type="spellEnd"/>
+      <w:r>
+        <w:t xml:space="preserve"> </w:t>
+      </w:r>
+      <w:proofErr w:type="spellStart"/>
+      <w:r>
+        <w:t>Niyut</w:t>
+      </w:r>
+      <w:proofErr w:type="spellEnd"/>
+      <w:r>
+        <w:t xml:space="preserve"> Nature Preserve. Road construction near or in primary forest will likely further reduce the viable habitat available for commercially valuable birds.</w:t>
       </w:r>
     </w:p>
     <w:p>
@@ -3056,6 +3832,50 @@
       </w:r>
     </w:p>
     <w:p>
+      <w:r>
+        <w:t>Additional supporting information may be found in the online version of the article at the publisher’s website.</w:t>
+      </w:r>
+    </w:p>
+    <w:p>
+      <w:pPr>
+        <w:pStyle w:val="Heading2"/>
+      </w:pPr>
+      <w:r>
+        <w:t>Data and code availability</w:t>
+      </w:r>
+    </w:p>
+    <w:p>
+      <w:r>
+        <w:t xml:space="preserve">All code and data </w:t>
+      </w:r>
+      <w:r>
+        <w:t>are</w:t>
+      </w:r>
+      <w:r>
+        <w:t xml:space="preserve"> </w:t>
+      </w:r>
+      <w:r>
+        <w:t>archived</w:t>
+      </w:r>
+      <w:r>
+        <w:t xml:space="preserve"> on </w:t>
+      </w:r>
+      <w:proofErr w:type="spellStart"/>
+      <w:r>
+        <w:t>Zenodo</w:t>
+      </w:r>
+      <w:proofErr w:type="spellEnd"/>
+      <w:r>
+        <w:t xml:space="preserve"> </w:t>
+      </w:r>
+      <w:r>
+        <w:t>(link available but compromises blinded review)</w:t>
+      </w:r>
+      <w:r>
+        <w:t>.</w:t>
+      </w:r>
+    </w:p>
+    <w:p>
       <w:pPr>
         <w:spacing w:after="0"/>
       </w:pPr>
@@ -3073,52 +3893,118 @@
       <w:r>
         <w:t>Team 1 frequently observed some species that were not expected to be common and were very rarely observed by Team 2 (e.g. spectacled spiderhunter (</w:t>
       </w:r>
-      <w:r>
-        <w:rPr>
-          <w:i/>
-        </w:rPr>
-        <w:t>Arachnothera flavigaster</w:t>
-      </w:r>
-      <w:r>
-        <w:t xml:space="preserve">) observed 26 times by Team 1 and 1 time by Team 2, and expected to be “uncommon” based on Birds of the Indonesian Archipelago). In addition, Team 2 observed many common species many more times than Team 1 (e.g. blue-crowned hanging-parrot observed 0 times by Team 1 and 83 times by Team 2, and expected to be “fairly common” based on Birds of the Indonesian Archipelago). Team 2 was led by a team member with 2+ years of </w:t>
+      <w:proofErr w:type="spellStart"/>
+      <w:r>
+        <w:rPr>
+          <w:i/>
+        </w:rPr>
+        <w:t>Arachnothera</w:t>
+      </w:r>
+      <w:proofErr w:type="spellEnd"/>
+      <w:r>
+        <w:rPr>
+          <w:i/>
+        </w:rPr>
+        <w:t xml:space="preserve"> </w:t>
+      </w:r>
+      <w:proofErr w:type="spellStart"/>
+      <w:r>
+        <w:rPr>
+          <w:i/>
+        </w:rPr>
+        <w:t>flavigaster</w:t>
+      </w:r>
+      <w:proofErr w:type="spellEnd"/>
+      <w:r>
+        <w:t xml:space="preserve">) </w:t>
       </w:r>
       <w:r>
         <w:lastRenderedPageBreak/>
-        <w:t>experience identifying Bornean bird calls, and Team 1 had only been provided a month-long training before the start of the project, so this bias is expected to relate to misidentification and detection that is biased towards loud and complex song types. Indeed, species underreported by Team 1 tended to have quieter, simpler, and/or higher-pitched calls, or were extremely common (e.g. flowerpeckers (</w:t>
-      </w:r>
+        <w:t>observed 26 times by Team 1 and 1 time by Team 2, and expected to be “uncommon” based on Birds of the Indonesian Archipelago). In addition, Team 2 observed many common species many more times than Team 1 (e.g. blue-crowned hanging-parrot observed 0 times by Team 1 and 83 times by Team 2, and expected to be “fairly common” based on Birds of the Indonesian Archipelago). Team 2 was led by a team member with 2+ years of experience identifying Bornean bird calls, and Team 1 had only been provided a month-long training before the start of the project, so this bias is expected to relate to misidentification and detection that is biased towards loud and complex song types. Indeed, species underreported by Team 1 tended to have quieter, simpler, and/or higher-pitched calls, or were extremely common (e.g. flowerpeckers (</w:t>
+      </w:r>
+      <w:proofErr w:type="spellStart"/>
       <w:r>
         <w:rPr>
           <w:i/>
         </w:rPr>
         <w:t>Prionochilus</w:t>
       </w:r>
+      <w:proofErr w:type="spellEnd"/>
       <w:r>
         <w:t>), blue-crowned hanging-parrot, orange-bellied flowerpecker (</w:t>
       </w:r>
-      <w:r>
-        <w:rPr>
-          <w:i/>
-        </w:rPr>
-        <w:t>Dicaeum trigonostigma</w:t>
-      </w:r>
+      <w:proofErr w:type="spellStart"/>
+      <w:r>
+        <w:rPr>
+          <w:i/>
+        </w:rPr>
+        <w:t>Dicaeum</w:t>
+      </w:r>
+      <w:proofErr w:type="spellEnd"/>
+      <w:r>
+        <w:rPr>
+          <w:i/>
+        </w:rPr>
+        <w:t xml:space="preserve"> </w:t>
+      </w:r>
+      <w:proofErr w:type="spellStart"/>
+      <w:r>
+        <w:rPr>
+          <w:i/>
+        </w:rPr>
+        <w:t>trigonostigma</w:t>
+      </w:r>
+      <w:proofErr w:type="spellEnd"/>
       <w:r>
         <w:t>), rufous-fronted babbler (</w:t>
       </w:r>
-      <w:r>
-        <w:rPr>
-          <w:i/>
-        </w:rPr>
-        <w:t>Cyanoderma rufifrons</w:t>
-      </w:r>
-      <w:r>
-        <w:t>), little spiderhunter, green iora (</w:t>
-      </w:r>
-      <w:r>
-        <w:rPr>
-          <w:i/>
-        </w:rPr>
-        <w:t>Aegithina viridissima</w:t>
-      </w:r>
+      <w:proofErr w:type="spellStart"/>
+      <w:r>
+        <w:rPr>
+          <w:i/>
+        </w:rPr>
+        <w:t>Cyanoderma</w:t>
+      </w:r>
+      <w:proofErr w:type="spellEnd"/>
+      <w:r>
+        <w:rPr>
+          <w:i/>
+        </w:rPr>
+        <w:t xml:space="preserve"> </w:t>
+      </w:r>
+      <w:proofErr w:type="spellStart"/>
+      <w:r>
+        <w:rPr>
+          <w:i/>
+        </w:rPr>
+        <w:t>rufifrons</w:t>
+      </w:r>
+      <w:proofErr w:type="spellEnd"/>
+      <w:r>
+        <w:t xml:space="preserve">), little spiderhunter, green </w:t>
+      </w:r>
+      <w:proofErr w:type="spellStart"/>
+      <w:r>
+        <w:t>iora</w:t>
+      </w:r>
+      <w:proofErr w:type="spellEnd"/>
+      <w:r>
+        <w:t xml:space="preserve"> (</w:t>
+      </w:r>
+      <w:r>
+        <w:rPr>
+          <w:i/>
+        </w:rPr>
+        <w:t xml:space="preserve">Aegithina </w:t>
+      </w:r>
+      <w:proofErr w:type="spellStart"/>
+      <w:r>
+        <w:rPr>
+          <w:i/>
+        </w:rPr>
+        <w:t>viridissima</w:t>
+      </w:r>
+      <w:proofErr w:type="spellEnd"/>
       <w:r>
         <w:t>)).</w:t>
       </w:r>
@@ -3150,7 +4036,21 @@
         <w:rPr>
           <w:color w:val="000000"/>
         </w:rPr>
-        <w:t>Abood, S. A., J. S. H. Lee, Z. Burivalova, J. Garcia-Ulloa, and L. P. Koh. 2015. Relative Contributions of the Logging, Fiber, Oil Palm, and Mining Industries to Forest Loss in Indonesia: Deforestation among Indonesia’s industries. Conservation Letters 8:58–67.</w:t>
+        <w:t xml:space="preserve">Abood, S. A., J. S. H. Lee, Z. </w:t>
+      </w:r>
+      <w:proofErr w:type="spellStart"/>
+      <w:r>
+        <w:rPr>
+          <w:color w:val="000000"/>
+        </w:rPr>
+        <w:t>Burivalova</w:t>
+      </w:r>
+      <w:proofErr w:type="spellEnd"/>
+      <w:r>
+        <w:rPr>
+          <w:color w:val="000000"/>
+        </w:rPr>
+        <w:t>, J. Garcia-Ulloa, and L. P. Koh. 2015. Relative Contributions of the Logging, Fiber, Oil Palm, and Mining Industries to Forest Loss in Indonesia: Deforestation among Indonesia’s industries. Conservation Letters 8:58–67.</w:t>
       </w:r>
     </w:p>
     <w:p>
@@ -3194,7 +4094,35 @@
         <w:rPr>
           <w:color w:val="000000"/>
         </w:rPr>
-        <w:t>Alamgir, M., M. J. Campbell, S. Sloan, A. Suhardiman, J. Supriatna, and W. F. Laurance. 2019. High-risk infrastructure projects pose imminent threats to forests in Indonesian Borneo. Scientific Reports 9:140.</w:t>
+        <w:t xml:space="preserve">Alamgir, M., M. J. Campbell, S. Sloan, A. </w:t>
+      </w:r>
+      <w:proofErr w:type="spellStart"/>
+      <w:r>
+        <w:rPr>
+          <w:color w:val="000000"/>
+        </w:rPr>
+        <w:t>Suhardiman</w:t>
+      </w:r>
+      <w:proofErr w:type="spellEnd"/>
+      <w:r>
+        <w:rPr>
+          <w:color w:val="000000"/>
+        </w:rPr>
+        <w:t xml:space="preserve">, J. </w:t>
+      </w:r>
+      <w:proofErr w:type="spellStart"/>
+      <w:r>
+        <w:rPr>
+          <w:color w:val="000000"/>
+        </w:rPr>
+        <w:t>Supriatna</w:t>
+      </w:r>
+      <w:proofErr w:type="spellEnd"/>
+      <w:r>
+        <w:rPr>
+          <w:color w:val="000000"/>
+        </w:rPr>
+        <w:t>, and W. F. Laurance. 2019. High-risk infrastructure projects pose imminent threats to forests in Indonesian Borneo. Scientific Reports 9:140.</w:t>
       </w:r>
     </w:p>
     <w:p>
@@ -3216,6 +4144,7 @@
         <w:rPr>
           <w:color w:val="000000"/>
         </w:rPr>
+        <w:lastRenderedPageBreak/>
         <w:t>Alves, R. R., and H. N. Alves. 2011. The faunal drugstore: Animal-based remedies used in traditional medicines in Latin America. Journal of Ethnobiology and Ethnomedicine 7:9.</w:t>
       </w:r>
     </w:p>
@@ -3282,8 +4211,21 @@
         <w:rPr>
           <w:color w:val="000000"/>
         </w:rPr>
-        <w:lastRenderedPageBreak/>
-        <w:t>Bennett, E. L., E. J. Milner-Gulland, M. Bakarr, H. E. Eves, J. G. Robinson, and D. S. Wilkie. 2002. Hunting the world’s wildlife to extinction. Oryx 36.</w:t>
+        <w:t xml:space="preserve">Bennett, E. L., E. J. Milner-Gulland, M. </w:t>
+      </w:r>
+      <w:proofErr w:type="spellStart"/>
+      <w:r>
+        <w:rPr>
+          <w:color w:val="000000"/>
+        </w:rPr>
+        <w:t>Bakarr</w:t>
+      </w:r>
+      <w:proofErr w:type="spellEnd"/>
+      <w:r>
+        <w:rPr>
+          <w:color w:val="000000"/>
+        </w:rPr>
+        <w:t>, H. E. Eves, J. G. Robinson, and D. S. Wilkie. 2002. Hunting the world’s wildlife to extinction. Oryx 36.</w:t>
       </w:r>
     </w:p>
     <w:p>
@@ -3305,7 +4247,35 @@
         <w:rPr>
           <w:color w:val="000000"/>
         </w:rPr>
-        <w:t>Bergin, D., S. C. Chng, J. A. Eaton, and C. R. Shepherd. 2017. The final straw? An overview of Straw-headed Bulbul Pycnonotus zeylanicus trade in Indonesia. Bird Conservation International:1–7.</w:t>
+        <w:t xml:space="preserve">Bergin, D., S. C. Chng, J. A. Eaton, and C. R. Shepherd. 2017. The final straw? An overview of Straw-headed Bulbul </w:t>
+      </w:r>
+      <w:proofErr w:type="spellStart"/>
+      <w:r>
+        <w:rPr>
+          <w:color w:val="000000"/>
+        </w:rPr>
+        <w:t>Pycnonotus</w:t>
+      </w:r>
+      <w:proofErr w:type="spellEnd"/>
+      <w:r>
+        <w:rPr>
+          <w:color w:val="000000"/>
+        </w:rPr>
+        <w:t xml:space="preserve"> </w:t>
+      </w:r>
+      <w:proofErr w:type="spellStart"/>
+      <w:r>
+        <w:rPr>
+          <w:color w:val="000000"/>
+        </w:rPr>
+        <w:t>zeylanicus</w:t>
+      </w:r>
+      <w:proofErr w:type="spellEnd"/>
+      <w:r>
+        <w:rPr>
+          <w:color w:val="000000"/>
+        </w:rPr>
+        <w:t xml:space="preserve"> trade in Indonesia. Bird Conservation International:1–7.</w:t>
       </w:r>
     </w:p>
     <w:p>
@@ -3345,11 +4315,33 @@
           <w:color w:val="000000"/>
         </w:rPr>
       </w:pPr>
-      <w:r>
-        <w:rPr>
-          <w:color w:val="000000"/>
-        </w:rPr>
-        <w:t>Bötsch, Y., Z. Tablado, D. Scherl, M. Kéry, R. F. Graf, and L. Jenni. 2018. Effect of Recreational Trails on Forest Birds: Human Presence Matters. Frontiers in Ecology and Evolution 6:175.</w:t>
+      <w:proofErr w:type="spellStart"/>
+      <w:r>
+        <w:rPr>
+          <w:color w:val="000000"/>
+        </w:rPr>
+        <w:t>Bötsch</w:t>
+      </w:r>
+      <w:proofErr w:type="spellEnd"/>
+      <w:r>
+        <w:rPr>
+          <w:color w:val="000000"/>
+        </w:rPr>
+        <w:t xml:space="preserve">, Y., Z. </w:t>
+      </w:r>
+      <w:proofErr w:type="spellStart"/>
+      <w:r>
+        <w:rPr>
+          <w:color w:val="000000"/>
+        </w:rPr>
+        <w:t>Tablado</w:t>
+      </w:r>
+      <w:proofErr w:type="spellEnd"/>
+      <w:r>
+        <w:rPr>
+          <w:color w:val="000000"/>
+        </w:rPr>
+        <w:t>, D. Scherl, M. Kéry, R. F. Graf, and L. Jenni. 2018. Effect of Recreational Trails on Forest Birds: Human Presence Matters. Frontiers in Ecology and Evolution 6:175.</w:t>
       </w:r>
     </w:p>
     <w:p>
@@ -3389,11 +4381,47 @@
           <w:color w:val="000000"/>
         </w:rPr>
       </w:pPr>
-      <w:r>
-        <w:rPr>
-          <w:color w:val="000000"/>
-        </w:rPr>
-        <w:t>Burivalova, Z., T. M. Lee, F. Hua, J. S. H. Lee, D. M. Prawiradilaga, and D. S. Wilcove. 2017. Understanding consumer preferences and demography in order to reduce the domestic trade in wild-caught birds. Biological Conservation 209:423–431.</w:t>
+      <w:proofErr w:type="spellStart"/>
+      <w:r>
+        <w:rPr>
+          <w:color w:val="000000"/>
+        </w:rPr>
+        <w:t>Burivalova</w:t>
+      </w:r>
+      <w:proofErr w:type="spellEnd"/>
+      <w:r>
+        <w:rPr>
+          <w:color w:val="000000"/>
+        </w:rPr>
+        <w:t xml:space="preserve">, Z., T. M. Lee, F. Hua, J. S. H. Lee, D. M. </w:t>
+      </w:r>
+      <w:proofErr w:type="spellStart"/>
+      <w:r>
+        <w:rPr>
+          <w:color w:val="000000"/>
+        </w:rPr>
+        <w:t>Prawiradilaga</w:t>
+      </w:r>
+      <w:proofErr w:type="spellEnd"/>
+      <w:r>
+        <w:rPr>
+          <w:color w:val="000000"/>
+        </w:rPr>
+        <w:t xml:space="preserve">, and D. S. </w:t>
+      </w:r>
+      <w:proofErr w:type="spellStart"/>
+      <w:r>
+        <w:rPr>
+          <w:color w:val="000000"/>
+        </w:rPr>
+        <w:t>Wilcove</w:t>
+      </w:r>
+      <w:proofErr w:type="spellEnd"/>
+      <w:r>
+        <w:rPr>
+          <w:color w:val="000000"/>
+        </w:rPr>
+        <w:t>. 2017. Understanding consumer preferences and demography in order to reduce the domestic trade in wild-caught birds. Biological Conservation 209:423–431.</w:t>
       </w:r>
     </w:p>
     <w:p>
@@ -3415,6 +4443,7 @@
         <w:rPr>
           <w:color w:val="000000"/>
         </w:rPr>
+        <w:lastRenderedPageBreak/>
         <w:t>Bush, E. R., S. E. Baker, and D. W. Macdonald. 2014. Global Trade in Exotic Pets 2006-2012. Conservation Biology 28:663–676.</w:t>
       </w:r>
     </w:p>
@@ -3455,12 +4484,47 @@
           <w:color w:val="000000"/>
         </w:rPr>
       </w:pPr>
-      <w:r>
-        <w:rPr>
-          <w:color w:val="000000"/>
-        </w:rPr>
-        <w:lastRenderedPageBreak/>
-        <w:t>Chiok, W. X., A. E. Miller, S. E. H. Pang, J. A. Eaton, M. Rao, and F. E. Rheindt. 2019. Regional and local extirpation of a formerly common Sundaic passerine, the Straw-headed Bulbul. Forktail 35:10.</w:t>
+      <w:proofErr w:type="spellStart"/>
+      <w:r>
+        <w:rPr>
+          <w:color w:val="000000"/>
+        </w:rPr>
+        <w:t>Chiok</w:t>
+      </w:r>
+      <w:proofErr w:type="spellEnd"/>
+      <w:r>
+        <w:rPr>
+          <w:color w:val="000000"/>
+        </w:rPr>
+        <w:t xml:space="preserve">, W. X., A. E. Miller, S. E. H. Pang, J. A. Eaton, M. Rao, and F. E. </w:t>
+      </w:r>
+      <w:proofErr w:type="spellStart"/>
+      <w:r>
+        <w:rPr>
+          <w:color w:val="000000"/>
+        </w:rPr>
+        <w:t>Rheindt</w:t>
+      </w:r>
+      <w:proofErr w:type="spellEnd"/>
+      <w:r>
+        <w:rPr>
+          <w:color w:val="000000"/>
+        </w:rPr>
+        <w:t xml:space="preserve">. 2019. Regional and local extirpation of a formerly common </w:t>
+      </w:r>
+      <w:proofErr w:type="spellStart"/>
+      <w:r>
+        <w:rPr>
+          <w:color w:val="000000"/>
+        </w:rPr>
+        <w:t>Sundaic</w:t>
+      </w:r>
+      <w:proofErr w:type="spellEnd"/>
+      <w:r>
+        <w:rPr>
+          <w:color w:val="000000"/>
+        </w:rPr>
+        <w:t xml:space="preserve"> passerine, the Straw-headed Bulbul. Forktail 35:10.</w:t>
       </w:r>
     </w:p>
     <w:p>
@@ -3482,7 +4546,21 @@
         <w:rPr>
           <w:color w:val="000000"/>
         </w:rPr>
-        <w:t>Chng, S. C., and J. A. Eaton. 2016. In the market for extinction: Eastern and Central Java. TRAFFIC, Petaling Jaya, Selangor, Malaysia.</w:t>
+        <w:t xml:space="preserve">Chng, S. C., and J. A. Eaton. 2016. In the market for extinction: Eastern and Central Java. TRAFFIC, </w:t>
+      </w:r>
+      <w:proofErr w:type="spellStart"/>
+      <w:r>
+        <w:rPr>
+          <w:color w:val="000000"/>
+        </w:rPr>
+        <w:t>Petaling</w:t>
+      </w:r>
+      <w:proofErr w:type="spellEnd"/>
+      <w:r>
+        <w:rPr>
+          <w:color w:val="000000"/>
+        </w:rPr>
+        <w:t xml:space="preserve"> Jaya, Selangor, Malaysia.</w:t>
       </w:r>
     </w:p>
     <w:p>
@@ -3504,7 +4582,21 @@
         <w:rPr>
           <w:color w:val="000000"/>
         </w:rPr>
-        <w:t>Chng, S. C. L., J. A. Eaton, K. Krishnasamy, C. R. Shepherd, and V. Nijman. 2015. In the market for extinction: An inventory of Jakarta’s bird markets. TRAFFIC Southeast Asia, Petaling Jaya, Selangor, Malaysia.</w:t>
+        <w:t xml:space="preserve">Chng, S. C. L., J. A. Eaton, K. Krishnasamy, C. R. Shepherd, and V. Nijman. 2015. In the market for extinction: An inventory of Jakarta’s bird markets. TRAFFIC Southeast Asia, </w:t>
+      </w:r>
+      <w:proofErr w:type="spellStart"/>
+      <w:r>
+        <w:rPr>
+          <w:color w:val="000000"/>
+        </w:rPr>
+        <w:t>Petaling</w:t>
+      </w:r>
+      <w:proofErr w:type="spellEnd"/>
+      <w:r>
+        <w:rPr>
+          <w:color w:val="000000"/>
+        </w:rPr>
+        <w:t xml:space="preserve"> Jaya, Selangor, Malaysia.</w:t>
       </w:r>
     </w:p>
     <w:p>
@@ -3526,7 +4618,35 @@
         <w:rPr>
           <w:color w:val="000000"/>
         </w:rPr>
-        <w:t>Chng, S. C. L., M. Guciano, and J. A. Eaton. 2016. In the market for extinction: Sukahaji, Bandung, Java, Indonesia:8.</w:t>
+        <w:t xml:space="preserve">Chng, S. C. L., M. </w:t>
+      </w:r>
+      <w:proofErr w:type="spellStart"/>
+      <w:r>
+        <w:rPr>
+          <w:color w:val="000000"/>
+        </w:rPr>
+        <w:t>Guciano</w:t>
+      </w:r>
+      <w:proofErr w:type="spellEnd"/>
+      <w:r>
+        <w:rPr>
+          <w:color w:val="000000"/>
+        </w:rPr>
+        <w:t xml:space="preserve">, and J. A. Eaton. 2016. In the market for extinction: </w:t>
+      </w:r>
+      <w:proofErr w:type="spellStart"/>
+      <w:r>
+        <w:rPr>
+          <w:color w:val="000000"/>
+        </w:rPr>
+        <w:t>Sukahaji</w:t>
+      </w:r>
+      <w:proofErr w:type="spellEnd"/>
+      <w:r>
+        <w:rPr>
+          <w:color w:val="000000"/>
+        </w:rPr>
+        <w:t>, Bandung, Java, Indonesia:8.</w:t>
       </w:r>
     </w:p>
     <w:p>
@@ -3592,7 +4712,21 @@
         <w:rPr>
           <w:color w:val="000000"/>
         </w:rPr>
-        <w:t>Cohen, W. B., Z. Yang, S. P. Healey, R. E. Kennedy, and N. Gorelick. 2018. A LandTrendr multispectral ensemble for forest disturbance detection. Remote Sensing of Environment 205:131–140.</w:t>
+        <w:t xml:space="preserve">Cohen, W. B., Z. Yang, S. P. Healey, R. E. Kennedy, and N. Gorelick. 2018. A </w:t>
+      </w:r>
+      <w:proofErr w:type="spellStart"/>
+      <w:r>
+        <w:rPr>
+          <w:color w:val="000000"/>
+        </w:rPr>
+        <w:t>LandTrendr</w:t>
+      </w:r>
+      <w:proofErr w:type="spellEnd"/>
+      <w:r>
+        <w:rPr>
+          <w:color w:val="000000"/>
+        </w:rPr>
+        <w:t xml:space="preserve"> multispectral ensemble for forest disturbance detection. Remote Sensing of Environment 205:131–140.</w:t>
       </w:r>
     </w:p>
     <w:p>
@@ -3614,6 +4748,7 @@
         <w:rPr>
           <w:color w:val="000000"/>
         </w:rPr>
+        <w:lastRenderedPageBreak/>
         <w:t>Cole, L. E. S., S. A. Bhagwat, and K. J. Willis. 2014. Recovery and resilience of tropical forests after disturbance. Nature Communications 5:3906.</w:t>
       </w:r>
     </w:p>
@@ -3636,7 +4771,35 @@
         <w:rPr>
           <w:color w:val="000000"/>
         </w:rPr>
-        <w:t>Collar, N. J., M. Crosby, and A. Statterfield. 1994. Birds to Watch 2: The World List of Threatened Birds. BirdLife International, Cambridge, UK.</w:t>
+        <w:t xml:space="preserve">Collar, N. J., M. Crosby, and A. </w:t>
+      </w:r>
+      <w:proofErr w:type="spellStart"/>
+      <w:r>
+        <w:rPr>
+          <w:color w:val="000000"/>
+        </w:rPr>
+        <w:t>Statterfield</w:t>
+      </w:r>
+      <w:proofErr w:type="spellEnd"/>
+      <w:r>
+        <w:rPr>
+          <w:color w:val="000000"/>
+        </w:rPr>
+        <w:t xml:space="preserve">. 1994. Birds to Watch 2: The World List of Threatened Birds. </w:t>
+      </w:r>
+      <w:proofErr w:type="spellStart"/>
+      <w:r>
+        <w:rPr>
+          <w:color w:val="000000"/>
+        </w:rPr>
+        <w:t>BirdLife</w:t>
+      </w:r>
+      <w:proofErr w:type="spellEnd"/>
+      <w:r>
+        <w:rPr>
+          <w:color w:val="000000"/>
+        </w:rPr>
+        <w:t xml:space="preserve"> International, Cambridge, UK.</w:t>
       </w:r>
     </w:p>
     <w:p>
@@ -3671,14 +4834,21 @@
         <w:rPr>
           <w:color w:val="000000"/>
         </w:rPr>
-        <w:t xml:space="preserve"> S. R. Beissinger and N. Snyder, editors. New World parrots in crisis: </w:t>
-      </w:r>
-      <w:r>
-        <w:rPr>
-          <w:color w:val="000000"/>
-        </w:rPr>
-        <w:lastRenderedPageBreak/>
-        <w:t>solutions from conservation biology. Smithsonian Institute Press, Washington, DC, USA.</w:t>
+        <w:t xml:space="preserve"> S. R. </w:t>
+      </w:r>
+      <w:proofErr w:type="spellStart"/>
+      <w:r>
+        <w:rPr>
+          <w:color w:val="000000"/>
+        </w:rPr>
+        <w:t>Beissinger</w:t>
+      </w:r>
+      <w:proofErr w:type="spellEnd"/>
+      <w:r>
+        <w:rPr>
+          <w:color w:val="000000"/>
+        </w:rPr>
+        <w:t xml:space="preserve"> and N. Snyder, editors. New World parrots in crisis: solutions from conservation biology. Smithsonian Institute Press, Washington, DC, USA.</w:t>
       </w:r>
     </w:p>
     <w:p>
@@ -3718,11 +4888,47 @@
           <w:color w:val="000000"/>
         </w:rPr>
       </w:pPr>
-      <w:r>
-        <w:rPr>
-          <w:color w:val="000000"/>
-        </w:rPr>
-        <w:t>Courchamp, F., E. Angulo, P. Rivalan, R. J. Hall, L. Signoret, L. Bull, and Y. Meinard. 2006. Rarity Value and Species Extinction: The Anthropogenic Allee Effect. PLoS Biology 4:e415.</w:t>
+      <w:proofErr w:type="spellStart"/>
+      <w:r>
+        <w:rPr>
+          <w:color w:val="000000"/>
+        </w:rPr>
+        <w:t>Courchamp</w:t>
+      </w:r>
+      <w:proofErr w:type="spellEnd"/>
+      <w:r>
+        <w:rPr>
+          <w:color w:val="000000"/>
+        </w:rPr>
+        <w:t xml:space="preserve">, F., E. Angulo, P. </w:t>
+      </w:r>
+      <w:proofErr w:type="spellStart"/>
+      <w:r>
+        <w:rPr>
+          <w:color w:val="000000"/>
+        </w:rPr>
+        <w:t>Rivalan</w:t>
+      </w:r>
+      <w:proofErr w:type="spellEnd"/>
+      <w:r>
+        <w:rPr>
+          <w:color w:val="000000"/>
+        </w:rPr>
+        <w:t xml:space="preserve">, R. J. Hall, L. Signoret, L. Bull, and Y. Meinard. 2006. Rarity Value and Species Extinction: The Anthropogenic Allee Effect. </w:t>
+      </w:r>
+      <w:proofErr w:type="spellStart"/>
+      <w:r>
+        <w:rPr>
+          <w:color w:val="000000"/>
+        </w:rPr>
+        <w:t>PLoS</w:t>
+      </w:r>
+      <w:proofErr w:type="spellEnd"/>
+      <w:r>
+        <w:rPr>
+          <w:color w:val="000000"/>
+        </w:rPr>
+        <w:t xml:space="preserve"> Biology 4:e415.</w:t>
       </w:r>
     </w:p>
     <w:p>
@@ -3824,7 +5030,22 @@
         <w:rPr>
           <w:color w:val="000000"/>
         </w:rPr>
-        <w:t>Echeverri, A., D. S. Karp, L. O. Frishkoff, J. Krishnan, R. Naidoo, J. Zhao, J. Zook, and K. M. A. Chan. 2020. Avian cultural services peak in tropical wet forests. Conservation Letters:9.</w:t>
+        <w:lastRenderedPageBreak/>
+        <w:t xml:space="preserve">Echeverri, A., D. S. Karp, L. O. </w:t>
+      </w:r>
+      <w:proofErr w:type="spellStart"/>
+      <w:r>
+        <w:rPr>
+          <w:color w:val="000000"/>
+        </w:rPr>
+        <w:t>Frishkoff</w:t>
+      </w:r>
+      <w:proofErr w:type="spellEnd"/>
+      <w:r>
+        <w:rPr>
+          <w:color w:val="000000"/>
+        </w:rPr>
+        <w:t>, J. Krishnan, R. Naidoo, J. Zhao, J. Zook, and K. M. A. Chan. 2020. Avian cultural services peak in tropical wet forests. Conservation Letters:9.</w:t>
       </w:r>
     </w:p>
     <w:p>
@@ -3842,11 +5063,19 @@
           <w:color w:val="000000"/>
         </w:rPr>
       </w:pPr>
-      <w:r>
-        <w:rPr>
-          <w:color w:val="000000"/>
-        </w:rPr>
-        <w:t>Elbroch, L. M., and H. U. Wittmer. 2012. Puma spatial ecology in open habitats with aggregate prey. Mammalian Biology 77:377–384.</w:t>
+      <w:proofErr w:type="spellStart"/>
+      <w:r>
+        <w:rPr>
+          <w:color w:val="000000"/>
+        </w:rPr>
+        <w:t>Elbroch</w:t>
+      </w:r>
+      <w:proofErr w:type="spellEnd"/>
+      <w:r>
+        <w:rPr>
+          <w:color w:val="000000"/>
+        </w:rPr>
+        <w:t>, L. M., and H. U. Wittmer. 2012. Puma spatial ecology in open habitats with aggregate prey. Mammalian Biology 77:377–384.</w:t>
       </w:r>
     </w:p>
     <w:p>
@@ -3886,12 +5115,19 @@
           <w:color w:val="000000"/>
         </w:rPr>
       </w:pPr>
-      <w:r>
-        <w:rPr>
-          <w:color w:val="000000"/>
-        </w:rPr>
-        <w:lastRenderedPageBreak/>
-        <w:t>Gaveau, D. L. A. 2017. What a difference 4 decades make : Deforestation in Borneo since 1973. CIFOR:1–4.</w:t>
+      <w:proofErr w:type="spellStart"/>
+      <w:r>
+        <w:rPr>
+          <w:color w:val="000000"/>
+        </w:rPr>
+        <w:t>Gaveau</w:t>
+      </w:r>
+      <w:proofErr w:type="spellEnd"/>
+      <w:r>
+        <w:rPr>
+          <w:color w:val="000000"/>
+        </w:rPr>
+        <w:t>, D. L. A. 2017. What a difference 4 decades make : Deforestation in Borneo since 1973. CIFOR:1–4.</w:t>
       </w:r>
     </w:p>
     <w:p>
@@ -3979,7 +5215,35 @@
         <w:rPr>
           <w:color w:val="000000"/>
         </w:rPr>
-        <w:t>Gorelick, N., M. Hancher, M. Dixon, S. Ilyushchenko, D. Thau, and R. Moore. 2017. Google Earth Engine: Planetary-scale geospatial analysis for everyone. Remote Sensing of Environment 202:18–27.</w:t>
+        <w:t xml:space="preserve">Gorelick, N., M. Hancher, M. Dixon, S. </w:t>
+      </w:r>
+      <w:proofErr w:type="spellStart"/>
+      <w:r>
+        <w:rPr>
+          <w:color w:val="000000"/>
+        </w:rPr>
+        <w:t>Ilyushchenko</w:t>
+      </w:r>
+      <w:proofErr w:type="spellEnd"/>
+      <w:r>
+        <w:rPr>
+          <w:color w:val="000000"/>
+        </w:rPr>
+        <w:t xml:space="preserve">, D. </w:t>
+      </w:r>
+      <w:proofErr w:type="spellStart"/>
+      <w:r>
+        <w:rPr>
+          <w:color w:val="000000"/>
+        </w:rPr>
+        <w:t>Thau</w:t>
+      </w:r>
+      <w:proofErr w:type="spellEnd"/>
+      <w:r>
+        <w:rPr>
+          <w:color w:val="000000"/>
+        </w:rPr>
+        <w:t>, and R. Moore. 2017. Google Earth Engine: Planetary-scale geospatial analysis for everyone. Remote Sensing of Environment 202:18–27.</w:t>
       </w:r>
     </w:p>
     <w:p>
@@ -4001,7 +5265,56 @@
         <w:rPr>
           <w:color w:val="000000"/>
         </w:rPr>
-        <w:t>Hansen, M. C., P. V. Potapov, R. Moore, M. Hancher, S. A. Turubanova, A. Tyukavina, D. Thau, S. V. Stehman, S. J. Goetz, T. R. Loveland, A. Kommareddy, A. Egorov, L. Chini, C. O. Justice, and J. R. G. Townshend. 2013. High-Resolution Global Maps of 21st-Century Forest Cover Change. Science 342:850–853.</w:t>
+        <w:t xml:space="preserve">Hansen, M. C., P. V. Potapov, R. Moore, M. Hancher, S. A. </w:t>
+      </w:r>
+      <w:proofErr w:type="spellStart"/>
+      <w:r>
+        <w:rPr>
+          <w:color w:val="000000"/>
+        </w:rPr>
+        <w:t>Turubanova</w:t>
+      </w:r>
+      <w:proofErr w:type="spellEnd"/>
+      <w:r>
+        <w:rPr>
+          <w:color w:val="000000"/>
+        </w:rPr>
+        <w:t xml:space="preserve">, A. </w:t>
+      </w:r>
+      <w:proofErr w:type="spellStart"/>
+      <w:r>
+        <w:rPr>
+          <w:color w:val="000000"/>
+        </w:rPr>
+        <w:t>Tyukavina</w:t>
+      </w:r>
+      <w:proofErr w:type="spellEnd"/>
+      <w:r>
+        <w:rPr>
+          <w:color w:val="000000"/>
+        </w:rPr>
+        <w:t xml:space="preserve">, D. </w:t>
+      </w:r>
+      <w:proofErr w:type="spellStart"/>
+      <w:r>
+        <w:rPr>
+          <w:color w:val="000000"/>
+        </w:rPr>
+        <w:t>Thau</w:t>
+      </w:r>
+      <w:proofErr w:type="spellEnd"/>
+      <w:r>
+        <w:rPr>
+          <w:color w:val="000000"/>
+        </w:rPr>
+        <w:t xml:space="preserve">, S. V. Stehman, S. J. Goetz, T. R. Loveland, A. Kommareddy, A. Egorov, L. Chini, C. O. </w:t>
+      </w:r>
+      <w:r>
+        <w:rPr>
+          <w:color w:val="000000"/>
+        </w:rPr>
+        <w:lastRenderedPageBreak/>
+        <w:t>Justice, and J. R. G. Townshend. 2013. High-Resolution Global Maps of 21st-Century Forest Cover Change. Science 342:850–853.</w:t>
       </w:r>
     </w:p>
     <w:p>
@@ -4023,7 +5336,77 @@
         <w:rPr>
           <w:color w:val="000000"/>
         </w:rPr>
-        <w:t>Harris, J. B. C., J. M. H. Green, D. M. Prawiradilaga, X. Giam, Giyanto, D. Hikmatullah, C. A. Putra, and D. S. Wilcove. 2015. Using market data and expert opinion to identify overexploited species in the wild bird trade. Biological Conservation 187:51–60.</w:t>
+        <w:t xml:space="preserve">Harris, J. B. C., J. M. H. Green, D. M. </w:t>
+      </w:r>
+      <w:proofErr w:type="spellStart"/>
+      <w:r>
+        <w:rPr>
+          <w:color w:val="000000"/>
+        </w:rPr>
+        <w:t>Prawiradilaga</w:t>
+      </w:r>
+      <w:proofErr w:type="spellEnd"/>
+      <w:r>
+        <w:rPr>
+          <w:color w:val="000000"/>
+        </w:rPr>
+        <w:t xml:space="preserve">, X. </w:t>
+      </w:r>
+      <w:proofErr w:type="spellStart"/>
+      <w:r>
+        <w:rPr>
+          <w:color w:val="000000"/>
+        </w:rPr>
+        <w:t>Giam</w:t>
+      </w:r>
+      <w:proofErr w:type="spellEnd"/>
+      <w:r>
+        <w:rPr>
+          <w:color w:val="000000"/>
+        </w:rPr>
+        <w:t xml:space="preserve">, </w:t>
+      </w:r>
+      <w:proofErr w:type="spellStart"/>
+      <w:r>
+        <w:rPr>
+          <w:color w:val="000000"/>
+        </w:rPr>
+        <w:t>Giyanto</w:t>
+      </w:r>
+      <w:proofErr w:type="spellEnd"/>
+      <w:r>
+        <w:rPr>
+          <w:color w:val="000000"/>
+        </w:rPr>
+        <w:t xml:space="preserve">, D. </w:t>
+      </w:r>
+      <w:proofErr w:type="spellStart"/>
+      <w:r>
+        <w:rPr>
+          <w:color w:val="000000"/>
+        </w:rPr>
+        <w:t>Hikmatullah</w:t>
+      </w:r>
+      <w:proofErr w:type="spellEnd"/>
+      <w:r>
+        <w:rPr>
+          <w:color w:val="000000"/>
+        </w:rPr>
+        <w:t xml:space="preserve">, C. A. Putra, and D. S. </w:t>
+      </w:r>
+      <w:proofErr w:type="spellStart"/>
+      <w:r>
+        <w:rPr>
+          <w:color w:val="000000"/>
+        </w:rPr>
+        <w:t>Wilcove</w:t>
+      </w:r>
+      <w:proofErr w:type="spellEnd"/>
+      <w:r>
+        <w:rPr>
+          <w:color w:val="000000"/>
+        </w:rPr>
+        <w:t>. 2015. Using market data and expert opinion to identify overexploited species in the wild bird trade. Biological Conservation 187:51–60.</w:t>
       </w:r>
     </w:p>
     <w:p>
@@ -4045,7 +5428,77 @@
         <w:rPr>
           <w:color w:val="000000"/>
         </w:rPr>
-        <w:t>Harris, J. B. C., M. W. Tingley, F. Hua, D. L. Yong, J. M. Adeney, T. M. Lee, W. Marthy, D. M. Prawiradilaga, C. H. Sekercioglu, Suyadi, N. Winarni, and D. S. Wilcove. 2017. Measuring the impact of the pet trade on Indonesian birds: Bird Declines from Pet Trade. Conservation Biology 31:394–405.</w:t>
+        <w:t xml:space="preserve">Harris, J. B. C., M. W. Tingley, F. Hua, D. L. Yong, J. M. </w:t>
+      </w:r>
+      <w:proofErr w:type="spellStart"/>
+      <w:r>
+        <w:rPr>
+          <w:color w:val="000000"/>
+        </w:rPr>
+        <w:t>Adeney</w:t>
+      </w:r>
+      <w:proofErr w:type="spellEnd"/>
+      <w:r>
+        <w:rPr>
+          <w:color w:val="000000"/>
+        </w:rPr>
+        <w:t xml:space="preserve">, T. M. Lee, W. Marthy, D. M. </w:t>
+      </w:r>
+      <w:proofErr w:type="spellStart"/>
+      <w:r>
+        <w:rPr>
+          <w:color w:val="000000"/>
+        </w:rPr>
+        <w:t>Prawiradilaga</w:t>
+      </w:r>
+      <w:proofErr w:type="spellEnd"/>
+      <w:r>
+        <w:rPr>
+          <w:color w:val="000000"/>
+        </w:rPr>
+        <w:t xml:space="preserve">, C. H. </w:t>
+      </w:r>
+      <w:proofErr w:type="spellStart"/>
+      <w:r>
+        <w:rPr>
+          <w:color w:val="000000"/>
+        </w:rPr>
+        <w:t>Sekercioglu</w:t>
+      </w:r>
+      <w:proofErr w:type="spellEnd"/>
+      <w:r>
+        <w:rPr>
+          <w:color w:val="000000"/>
+        </w:rPr>
+        <w:t xml:space="preserve">, Suyadi, N. </w:t>
+      </w:r>
+      <w:proofErr w:type="spellStart"/>
+      <w:r>
+        <w:rPr>
+          <w:color w:val="000000"/>
+        </w:rPr>
+        <w:t>Winarni</w:t>
+      </w:r>
+      <w:proofErr w:type="spellEnd"/>
+      <w:r>
+        <w:rPr>
+          <w:color w:val="000000"/>
+        </w:rPr>
+        <w:t xml:space="preserve">, and D. S. </w:t>
+      </w:r>
+      <w:proofErr w:type="spellStart"/>
+      <w:r>
+        <w:rPr>
+          <w:color w:val="000000"/>
+        </w:rPr>
+        <w:t>Wilcove</w:t>
+      </w:r>
+      <w:proofErr w:type="spellEnd"/>
+      <w:r>
+        <w:rPr>
+          <w:color w:val="000000"/>
+        </w:rPr>
+        <w:t>. 2017. Measuring the impact of the pet trade on Indonesian birds: Bird Declines from Pet Trade. Conservation Biology 31:394–405.</w:t>
       </w:r>
     </w:p>
     <w:p>
@@ -4067,7 +5520,6 @@
         <w:rPr>
           <w:color w:val="000000"/>
         </w:rPr>
-        <w:lastRenderedPageBreak/>
         <w:t xml:space="preserve">IUCN. 2021. The IUCN Red List of Threatened Species. Version 2020-3. </w:t>
       </w:r>
       <w:hyperlink r:id="rId7" w:history="1">
@@ -4100,11 +5552,19 @@
           <w:color w:val="000000"/>
         </w:rPr>
       </w:pPr>
-      <w:r>
-        <w:rPr>
-          <w:color w:val="000000"/>
-        </w:rPr>
-        <w:t xml:space="preserve">Jaureguiberry P </w:t>
+      <w:proofErr w:type="spellStart"/>
+      <w:r>
+        <w:rPr>
+          <w:color w:val="000000"/>
+        </w:rPr>
+        <w:t>Jaureguiberry</w:t>
+      </w:r>
+      <w:proofErr w:type="spellEnd"/>
+      <w:r>
+        <w:rPr>
+          <w:color w:val="000000"/>
+        </w:rPr>
+        <w:t xml:space="preserve"> P </w:t>
       </w:r>
       <w:r>
         <w:rPr>
@@ -4198,7 +5658,21 @@
         <w:rPr>
           <w:color w:val="000000"/>
         </w:rPr>
-        <w:t>Kennedy, R., Z. Yang, N. Gorelick, J. Braaten, L. Cavalcante, W. Cohen, and S. Healey. 2018. Implementation of the LandTrendr Algorithm on Google Earth Engine. Remote Sensing 10:691.</w:t>
+        <w:t xml:space="preserve">Kennedy, R., Z. Yang, N. Gorelick, J. Braaten, L. Cavalcante, W. Cohen, and S. Healey. 2018. Implementation of the </w:t>
+      </w:r>
+      <w:proofErr w:type="spellStart"/>
+      <w:r>
+        <w:rPr>
+          <w:color w:val="000000"/>
+        </w:rPr>
+        <w:t>LandTrendr</w:t>
+      </w:r>
+      <w:proofErr w:type="spellEnd"/>
+      <w:r>
+        <w:rPr>
+          <w:color w:val="000000"/>
+        </w:rPr>
+        <w:t xml:space="preserve"> Algorithm on Google Earth Engine. Remote Sensing 10:691.</w:t>
       </w:r>
     </w:p>
     <w:p>
@@ -4220,7 +5694,22 @@
         <w:rPr>
           <w:color w:val="000000"/>
         </w:rPr>
-        <w:t>Kery, M., and M. Schaub. 2011. Bayesian Population Analysis using WinBUGS: A Hierarchical Perspective. Elsevier Science.</w:t>
+        <w:lastRenderedPageBreak/>
+        <w:t xml:space="preserve">Kery, M., and M. Schaub. 2011. Bayesian Population Analysis using </w:t>
+      </w:r>
+      <w:proofErr w:type="spellStart"/>
+      <w:r>
+        <w:rPr>
+          <w:color w:val="000000"/>
+        </w:rPr>
+        <w:t>WinBUGS</w:t>
+      </w:r>
+      <w:proofErr w:type="spellEnd"/>
+      <w:r>
+        <w:rPr>
+          <w:color w:val="000000"/>
+        </w:rPr>
+        <w:t>: A Hierarchical Perspective. Elsevier Science.</w:t>
       </w:r>
     </w:p>
     <w:p>
@@ -4242,7 +5731,49 @@
         <w:rPr>
           <w:color w:val="000000"/>
         </w:rPr>
-        <w:t>Krishna, V. V., K. Darras, I. Grass, Y. A. Mulyani, D. M. Prawiradilaga, T. Tscharntke, and M. Qaim. 2019. Wildlife trade and consumer preference for species rarity: an examination of caged-bird markets in Sumatra. Environment and Development Economics 24:339–360.</w:t>
+        <w:t xml:space="preserve">Krishna, V. V., K. Darras, I. Grass, Y. A. </w:t>
+      </w:r>
+      <w:proofErr w:type="spellStart"/>
+      <w:r>
+        <w:rPr>
+          <w:color w:val="000000"/>
+        </w:rPr>
+        <w:t>Mulyani</w:t>
+      </w:r>
+      <w:proofErr w:type="spellEnd"/>
+      <w:r>
+        <w:rPr>
+          <w:color w:val="000000"/>
+        </w:rPr>
+        <w:t xml:space="preserve">, D. M. </w:t>
+      </w:r>
+      <w:proofErr w:type="spellStart"/>
+      <w:r>
+        <w:rPr>
+          <w:color w:val="000000"/>
+        </w:rPr>
+        <w:t>Prawiradilaga</w:t>
+      </w:r>
+      <w:proofErr w:type="spellEnd"/>
+      <w:r>
+        <w:rPr>
+          <w:color w:val="000000"/>
+        </w:rPr>
+        <w:t xml:space="preserve">, T. </w:t>
+      </w:r>
+      <w:proofErr w:type="spellStart"/>
+      <w:r>
+        <w:rPr>
+          <w:color w:val="000000"/>
+        </w:rPr>
+        <w:t>Tscharntke</w:t>
+      </w:r>
+      <w:proofErr w:type="spellEnd"/>
+      <w:r>
+        <w:rPr>
+          <w:color w:val="000000"/>
+        </w:rPr>
+        <w:t>, and M. Qaim. 2019. Wildlife trade and consumer preference for species rarity: an examination of caged-bird markets in Sumatra. Environment and Development Economics 24:339–360.</w:t>
       </w:r>
     </w:p>
     <w:p>
@@ -4264,7 +5795,21 @@
         <w:rPr>
           <w:color w:val="000000"/>
         </w:rPr>
-        <w:t>Laporte, N. T., J. A. Stabach, R. Grosch, T. S. Lin, and S. J. Goetz. 2007. Expansion of Industrial Logging in Central Africa. Science 316:1451–1451.</w:t>
+        <w:t xml:space="preserve">Laporte, N. T., J. A. </w:t>
+      </w:r>
+      <w:proofErr w:type="spellStart"/>
+      <w:r>
+        <w:rPr>
+          <w:color w:val="000000"/>
+        </w:rPr>
+        <w:t>Stabach</w:t>
+      </w:r>
+      <w:proofErr w:type="spellEnd"/>
+      <w:r>
+        <w:rPr>
+          <w:color w:val="000000"/>
+        </w:rPr>
+        <w:t>, R. Grosch, T. S. Lin, and S. J. Goetz. 2007. Expansion of Industrial Logging in Central Africa. Science 316:1451–1451.</w:t>
       </w:r>
     </w:p>
     <w:p>
@@ -4286,14 +5831,7 @@
         <w:rPr>
           <w:color w:val="000000"/>
         </w:rPr>
-        <w:t xml:space="preserve">Lee, J. G., S. C. Chng, and J. A. Eaton, editors. 2016. Conservation Strategy for Southeast Asian songbirds in trade. Recommendations from the first Asian Songbird Trade Crisis </w:t>
-      </w:r>
-      <w:r>
-        <w:rPr>
-          <w:color w:val="000000"/>
-        </w:rPr>
-        <w:lastRenderedPageBreak/>
-        <w:t>Summit 2015 held in Jurong Bird Park, Singapore, 27-29 September 2015. Wildlife Reserves Singapore and TRAFFIC.</w:t>
+        <w:t>Lee, J. G., S. C. Chng, and J. A. Eaton, editors. 2016. Conservation Strategy for Southeast Asian songbirds in trade. Recommendations from the first Asian Songbird Trade Crisis Summit 2015 held in Jurong Bird Park, Singapore, 27-29 September 2015. Wildlife Reserves Singapore and TRAFFIC.</w:t>
       </w:r>
     </w:p>
     <w:p>
@@ -4311,11 +5849,33 @@
           <w:color w:val="000000"/>
         </w:rPr>
       </w:pPr>
-      <w:r>
-        <w:rPr>
-          <w:color w:val="000000"/>
-        </w:rPr>
-        <w:t>Leupen, B. T. C., L. Gomez, C. R. Shepherd, K. A.-I. Nekaris, M. A. Imron, and V. Nijman. 2020. Thirty years of trade data suggests population declines in a once common songbird in Indonesia. European Journal of Wildlife Research 66:98.</w:t>
+      <w:proofErr w:type="spellStart"/>
+      <w:r>
+        <w:rPr>
+          <w:color w:val="000000"/>
+        </w:rPr>
+        <w:t>Leupen</w:t>
+      </w:r>
+      <w:proofErr w:type="spellEnd"/>
+      <w:r>
+        <w:rPr>
+          <w:color w:val="000000"/>
+        </w:rPr>
+        <w:t xml:space="preserve">, B. T. C., L. Gomez, C. R. Shepherd, K. A.-I. </w:t>
+      </w:r>
+      <w:proofErr w:type="spellStart"/>
+      <w:r>
+        <w:rPr>
+          <w:color w:val="000000"/>
+        </w:rPr>
+        <w:t>Nekaris</w:t>
+      </w:r>
+      <w:proofErr w:type="spellEnd"/>
+      <w:r>
+        <w:rPr>
+          <w:color w:val="000000"/>
+        </w:rPr>
+        <w:t>, M. A. Imron, and V. Nijman. 2020. Thirty years of trade data suggests population declines in a once common songbird in Indonesia. European Journal of Wildlife Research 66:98.</w:t>
       </w:r>
     </w:p>
     <w:p>
@@ -4355,11 +5915,33 @@
           <w:color w:val="000000"/>
         </w:rPr>
       </w:pPr>
-      <w:r>
-        <w:rPr>
-          <w:color w:val="000000"/>
-        </w:rPr>
-        <w:t>MacKenzie, D. I., and J. Hines. 2018. RPresence: R Interface for Program PRESENCE.</w:t>
+      <w:proofErr w:type="spellStart"/>
+      <w:r>
+        <w:rPr>
+          <w:color w:val="000000"/>
+        </w:rPr>
+        <w:t>MacKenzie</w:t>
+      </w:r>
+      <w:proofErr w:type="spellEnd"/>
+      <w:r>
+        <w:rPr>
+          <w:color w:val="000000"/>
+        </w:rPr>
+        <w:t xml:space="preserve">, D. I., and J. Hines. 2018. </w:t>
+      </w:r>
+      <w:proofErr w:type="spellStart"/>
+      <w:r>
+        <w:rPr>
+          <w:color w:val="000000"/>
+        </w:rPr>
+        <w:t>RPresence</w:t>
+      </w:r>
+      <w:proofErr w:type="spellEnd"/>
+      <w:r>
+        <w:rPr>
+          <w:color w:val="000000"/>
+        </w:rPr>
+        <w:t>: R Interface for Program PRESENCE.</w:t>
       </w:r>
     </w:p>
     <w:p>
@@ -4381,7 +5963,21 @@
         <w:rPr>
           <w:color w:val="000000"/>
         </w:rPr>
-        <w:t>Margono, B. A., P. V. Potapov, S. Turubanova, F. Stolle, and M. C. Hansen. 2014. Primary forest cover loss in Indonesia over 2000–2012. Nature Climate Change 4:730–735.</w:t>
+        <w:t xml:space="preserve">Margono, B. A., P. V. Potapov, S. </w:t>
+      </w:r>
+      <w:proofErr w:type="spellStart"/>
+      <w:r>
+        <w:rPr>
+          <w:color w:val="000000"/>
+        </w:rPr>
+        <w:t>Turubanova</w:t>
+      </w:r>
+      <w:proofErr w:type="spellEnd"/>
+      <w:r>
+        <w:rPr>
+          <w:color w:val="000000"/>
+        </w:rPr>
+        <w:t>, F. Stolle, and M. C. Hansen. 2014. Primary forest cover loss in Indonesia over 2000–2012. Nature Climate Change 4:730–735.</w:t>
       </w:r>
     </w:p>
     <w:p>
@@ -4403,7 +5999,22 @@
         <w:rPr>
           <w:color w:val="000000"/>
         </w:rPr>
-        <w:t>Marshall, H., N. J. Collar, A. C. Lees, A. Moss, P. Yuda, and S. J. Marsden. 2020. Spatio-temporal dynamics of consumer demand driving the Asian Songbird Crisis. Biological Conservation 241:108237.</w:t>
+        <w:lastRenderedPageBreak/>
+        <w:t xml:space="preserve">Marshall, H., N. J. Collar, A. C. Lees, A. Moss, P. Yuda, and S. J. Marsden. 2020. </w:t>
+      </w:r>
+      <w:proofErr w:type="spellStart"/>
+      <w:r>
+        <w:rPr>
+          <w:color w:val="000000"/>
+        </w:rPr>
+        <w:t>Spatio</w:t>
+      </w:r>
+      <w:proofErr w:type="spellEnd"/>
+      <w:r>
+        <w:rPr>
+          <w:color w:val="000000"/>
+        </w:rPr>
+        <w:t>-temporal dynamics of consumer demand driving the Asian Songbird Crisis. Biological Conservation 241:108237.</w:t>
       </w:r>
     </w:p>
     <w:p>
@@ -4425,7 +6036,35 @@
         <w:rPr>
           <w:color w:val="000000"/>
         </w:rPr>
-        <w:t>McNamara, J., M. Rowcliffe, G. Cowlishaw, J. S. Alexander, Y. Ntiamoa-Baidu, A. Brenya, and E. J. Milner-Gulland. 2016. Characterising Wildlife Trade Market Supply-Demand Dynamics. PLOS ONE 11:e0162972.</w:t>
+        <w:t xml:space="preserve">McNamara, J., M. Rowcliffe, G. Cowlishaw, J. S. Alexander, Y. </w:t>
+      </w:r>
+      <w:proofErr w:type="spellStart"/>
+      <w:r>
+        <w:rPr>
+          <w:color w:val="000000"/>
+        </w:rPr>
+        <w:t>Ntiamoa</w:t>
+      </w:r>
+      <w:proofErr w:type="spellEnd"/>
+      <w:r>
+        <w:rPr>
+          <w:color w:val="000000"/>
+        </w:rPr>
+        <w:t xml:space="preserve">-Baidu, A. Brenya, and E. J. Milner-Gulland. 2016. </w:t>
+      </w:r>
+      <w:proofErr w:type="spellStart"/>
+      <w:r>
+        <w:rPr>
+          <w:color w:val="000000"/>
+        </w:rPr>
+        <w:t>Characterising</w:t>
+      </w:r>
+      <w:proofErr w:type="spellEnd"/>
+      <w:r>
+        <w:rPr>
+          <w:color w:val="000000"/>
+        </w:rPr>
+        <w:t xml:space="preserve"> Wildlife Trade Market Supply-Demand Dynamics. PLOS ONE 11:e0162972.</w:t>
       </w:r>
     </w:p>
     <w:p>
@@ -4513,8 +6152,21 @@
         <w:rPr>
           <w:color w:val="000000"/>
         </w:rPr>
-        <w:lastRenderedPageBreak/>
-        <w:t>NASA LP DAAC. 2011. ASTER Global Digital Elevation Model. Version 2. NASA EOSDIS Land Processes DAAC, USGS Earth Resources and Science (EROS) Center, Souix Falls, SD, USA.</w:t>
+        <w:t xml:space="preserve">NASA LP DAAC. 2011. ASTER Global Digital Elevation Model. Version 2. NASA EOSDIS Land Processes DAAC, USGS Earth Resources and Science (EROS) Center, </w:t>
+      </w:r>
+      <w:proofErr w:type="spellStart"/>
+      <w:r>
+        <w:rPr>
+          <w:color w:val="000000"/>
+        </w:rPr>
+        <w:t>Souix</w:t>
+      </w:r>
+      <w:proofErr w:type="spellEnd"/>
+      <w:r>
+        <w:rPr>
+          <w:color w:val="000000"/>
+        </w:rPr>
+        <w:t xml:space="preserve"> Falls, SD, USA.</w:t>
       </w:r>
     </w:p>
     <w:p>
@@ -4536,7 +6188,133 @@
         <w:rPr>
           <w:color w:val="000000"/>
         </w:rPr>
-        <w:t>Newbold, T., L. N. Hudson, S. L. L. Hill, S. Contu, I. Lysenko, R. A. Senior, L. Börger, D. J. Bennett, A. Choimes, B. Collen, J. Day, A. De Palma, S. Díaz, S. Echeverria-Londoño, M. J. Edgar, A. Feldman, M. Garon, M. L. K. Harrison, T. Alhusseini, D. J. Ingram, Y. Itescu, J. Kattge, V. Kemp, L. Kirkpatrick, M. Kleyer, D. L. P. Correia, C. D. Martin, S. Meiri, M. Novosolov, Y. Pan, H. R. P. Phillips, D. W. Purves, A. Robinson, J. Simpson, S. L. Tuck, E. Weiher, H. J. White, R. M. Ewers, G. M. MacE, J. P. W. Scharlemann, and A. Purvis. 2015. Global effects of land use on local terrestrial biodiversity. Nature 520:45–50.</w:t>
+        <w:t xml:space="preserve">Newbold, T., L. N. Hudson, S. L. L. Hill, S. </w:t>
+      </w:r>
+      <w:proofErr w:type="spellStart"/>
+      <w:r>
+        <w:rPr>
+          <w:color w:val="000000"/>
+        </w:rPr>
+        <w:t>Contu</w:t>
+      </w:r>
+      <w:proofErr w:type="spellEnd"/>
+      <w:r>
+        <w:rPr>
+          <w:color w:val="000000"/>
+        </w:rPr>
+        <w:t xml:space="preserve">, I. Lysenko, R. A. Senior, L. </w:t>
+      </w:r>
+      <w:proofErr w:type="spellStart"/>
+      <w:r>
+        <w:rPr>
+          <w:color w:val="000000"/>
+        </w:rPr>
+        <w:t>Börger</w:t>
+      </w:r>
+      <w:proofErr w:type="spellEnd"/>
+      <w:r>
+        <w:rPr>
+          <w:color w:val="000000"/>
+        </w:rPr>
+        <w:t xml:space="preserve">, D. J. Bennett, A. </w:t>
+      </w:r>
+      <w:proofErr w:type="spellStart"/>
+      <w:r>
+        <w:rPr>
+          <w:color w:val="000000"/>
+        </w:rPr>
+        <w:t>Choimes</w:t>
+      </w:r>
+      <w:proofErr w:type="spellEnd"/>
+      <w:r>
+        <w:rPr>
+          <w:color w:val="000000"/>
+        </w:rPr>
+        <w:t xml:space="preserve">, B. Collen, J. Day, A. De Palma, S. Díaz, S. Echeverria-Londoño, M. J. Edgar, A. Feldman, M. Garon, M. L. K. Harrison, T. Alhusseini, D. J. Ingram, Y. </w:t>
+      </w:r>
+      <w:proofErr w:type="spellStart"/>
+      <w:r>
+        <w:rPr>
+          <w:color w:val="000000"/>
+        </w:rPr>
+        <w:t>Itescu</w:t>
+      </w:r>
+      <w:proofErr w:type="spellEnd"/>
+      <w:r>
+        <w:rPr>
+          <w:color w:val="000000"/>
+        </w:rPr>
+        <w:t xml:space="preserve">, J. </w:t>
+      </w:r>
+      <w:proofErr w:type="spellStart"/>
+      <w:r>
+        <w:rPr>
+          <w:color w:val="000000"/>
+        </w:rPr>
+        <w:t>Kattge</w:t>
+      </w:r>
+      <w:proofErr w:type="spellEnd"/>
+      <w:r>
+        <w:rPr>
+          <w:color w:val="000000"/>
+        </w:rPr>
+        <w:t xml:space="preserve">, V. Kemp, L. Kirkpatrick, M. </w:t>
+      </w:r>
+      <w:proofErr w:type="spellStart"/>
+      <w:r>
+        <w:rPr>
+          <w:color w:val="000000"/>
+        </w:rPr>
+        <w:t>Kleyer</w:t>
+      </w:r>
+      <w:proofErr w:type="spellEnd"/>
+      <w:r>
+        <w:rPr>
+          <w:color w:val="000000"/>
+        </w:rPr>
+        <w:t xml:space="preserve">, D. L. P. Correia, C. D. Martin, S. Meiri, M. </w:t>
+      </w:r>
+      <w:proofErr w:type="spellStart"/>
+      <w:r>
+        <w:rPr>
+          <w:color w:val="000000"/>
+        </w:rPr>
+        <w:t>Novosolov</w:t>
+      </w:r>
+      <w:proofErr w:type="spellEnd"/>
+      <w:r>
+        <w:rPr>
+          <w:color w:val="000000"/>
+        </w:rPr>
+        <w:t xml:space="preserve">, Y. Pan, H. R. P. Phillips, D. W. Purves, A. Robinson, J. Simpson, S. L. Tuck, E. Weiher, H. J. White, R. M. Ewers, G. M. </w:t>
+      </w:r>
+      <w:proofErr w:type="spellStart"/>
+      <w:r>
+        <w:rPr>
+          <w:color w:val="000000"/>
+        </w:rPr>
+        <w:t>MacE</w:t>
+      </w:r>
+      <w:proofErr w:type="spellEnd"/>
+      <w:r>
+        <w:rPr>
+          <w:color w:val="000000"/>
+        </w:rPr>
+        <w:t xml:space="preserve">, J. P. W. </w:t>
+      </w:r>
+      <w:proofErr w:type="spellStart"/>
+      <w:r>
+        <w:rPr>
+          <w:color w:val="000000"/>
+        </w:rPr>
+        <w:t>Scharlemann</w:t>
+      </w:r>
+      <w:proofErr w:type="spellEnd"/>
+      <w:r>
+        <w:rPr>
+          <w:color w:val="000000"/>
+        </w:rPr>
+        <w:t>, and A. Purvis. 2015. Global effects of land use on local terrestrial biodiversity. Nature 520:45–50.</w:t>
       </w:r>
     </w:p>
     <w:p>
@@ -4558,6 +6336,7 @@
         <w:rPr>
           <w:color w:val="000000"/>
         </w:rPr>
+        <w:lastRenderedPageBreak/>
         <w:t>Nijman, V. 2010. An overview of international wildlife trade from Southeast Asia. Biodiversity and Conservation 19:1101–1114.</w:t>
       </w:r>
     </w:p>
@@ -4580,7 +6359,21 @@
         <w:rPr>
           <w:color w:val="000000"/>
         </w:rPr>
-        <w:t>Nijman, V., C. R. Shepherd, Mumpuni, and K. L. Sanders. 2012. Over-exploitation and illegal trade of reptiles in Indonesia. Herpetological Journal 22:83–89.</w:t>
+        <w:t xml:space="preserve">Nijman, V., C. R. Shepherd, </w:t>
+      </w:r>
+      <w:proofErr w:type="spellStart"/>
+      <w:r>
+        <w:rPr>
+          <w:color w:val="000000"/>
+        </w:rPr>
+        <w:t>Mumpuni</w:t>
+      </w:r>
+      <w:proofErr w:type="spellEnd"/>
+      <w:r>
+        <w:rPr>
+          <w:color w:val="000000"/>
+        </w:rPr>
+        <w:t>, and K. L. Sanders. 2012. Over-exploitation and illegal trade of reptiles in Indonesia. Herpetological Journal 22:83–89.</w:t>
       </w:r>
     </w:p>
     <w:p>
@@ -4665,11 +6458,47 @@
           <w:color w:val="000000"/>
         </w:rPr>
       </w:pPr>
-      <w:r>
-        <w:rPr>
-          <w:color w:val="000000"/>
-        </w:rPr>
-        <w:t>Peraturan Menteri Lingkungan Hidup dan Kehutanan. 2018a. Protected Plants and Animals P.106/MENLHK/SETJEN/KUM.1/12/2018.</w:t>
+      <w:proofErr w:type="spellStart"/>
+      <w:r>
+        <w:rPr>
+          <w:color w:val="000000"/>
+        </w:rPr>
+        <w:t>Peraturan</w:t>
+      </w:r>
+      <w:proofErr w:type="spellEnd"/>
+      <w:r>
+        <w:rPr>
+          <w:color w:val="000000"/>
+        </w:rPr>
+        <w:t xml:space="preserve"> Menteri </w:t>
+      </w:r>
+      <w:proofErr w:type="spellStart"/>
+      <w:r>
+        <w:rPr>
+          <w:color w:val="000000"/>
+        </w:rPr>
+        <w:t>Lingkungan</w:t>
+      </w:r>
+      <w:proofErr w:type="spellEnd"/>
+      <w:r>
+        <w:rPr>
+          <w:color w:val="000000"/>
+        </w:rPr>
+        <w:t xml:space="preserve"> Hidup dan </w:t>
+      </w:r>
+      <w:proofErr w:type="spellStart"/>
+      <w:r>
+        <w:rPr>
+          <w:color w:val="000000"/>
+        </w:rPr>
+        <w:t>Kehutanan</w:t>
+      </w:r>
+      <w:proofErr w:type="spellEnd"/>
+      <w:r>
+        <w:rPr>
+          <w:color w:val="000000"/>
+        </w:rPr>
+        <w:t>. 2018a. Protected Plants and Animals P.106/MENLHK/SETJEN/KUM.1/12/2018.</w:t>
       </w:r>
     </w:p>
     <w:p>
@@ -4687,11 +6516,47 @@
           <w:color w:val="000000"/>
         </w:rPr>
       </w:pPr>
-      <w:r>
-        <w:rPr>
-          <w:color w:val="000000"/>
-        </w:rPr>
-        <w:t>Peraturan Menteri Lingkungan Hidup dan Kehutanan. 2018b. Protected Plants and Animals P.20/MENLHK/SETJEN/KUM.1/6/2018.</w:t>
+      <w:proofErr w:type="spellStart"/>
+      <w:r>
+        <w:rPr>
+          <w:color w:val="000000"/>
+        </w:rPr>
+        <w:t>Peraturan</w:t>
+      </w:r>
+      <w:proofErr w:type="spellEnd"/>
+      <w:r>
+        <w:rPr>
+          <w:color w:val="000000"/>
+        </w:rPr>
+        <w:t xml:space="preserve"> Menteri </w:t>
+      </w:r>
+      <w:proofErr w:type="spellStart"/>
+      <w:r>
+        <w:rPr>
+          <w:color w:val="000000"/>
+        </w:rPr>
+        <w:t>Lingkungan</w:t>
+      </w:r>
+      <w:proofErr w:type="spellEnd"/>
+      <w:r>
+        <w:rPr>
+          <w:color w:val="000000"/>
+        </w:rPr>
+        <w:t xml:space="preserve"> Hidup dan </w:t>
+      </w:r>
+      <w:proofErr w:type="spellStart"/>
+      <w:r>
+        <w:rPr>
+          <w:color w:val="000000"/>
+        </w:rPr>
+        <w:t>Kehutanan</w:t>
+      </w:r>
+      <w:proofErr w:type="spellEnd"/>
+      <w:r>
+        <w:rPr>
+          <w:color w:val="000000"/>
+        </w:rPr>
+        <w:t>. 2018b. Protected Plants and Animals P.20/MENLHK/SETJEN/KUM.1/6/2018.</w:t>
       </w:r>
     </w:p>
     <w:p>
@@ -4709,12 +6574,47 @@
           <w:color w:val="000000"/>
         </w:rPr>
       </w:pPr>
-      <w:r>
-        <w:rPr>
-          <w:color w:val="000000"/>
-        </w:rPr>
-        <w:lastRenderedPageBreak/>
-        <w:t>Peraturan Pemerintah Republik Indonesia No. 7. 1999. Preservation of Plant and Animal Species.</w:t>
+      <w:proofErr w:type="spellStart"/>
+      <w:r>
+        <w:rPr>
+          <w:color w:val="000000"/>
+        </w:rPr>
+        <w:t>Peraturan</w:t>
+      </w:r>
+      <w:proofErr w:type="spellEnd"/>
+      <w:r>
+        <w:rPr>
+          <w:color w:val="000000"/>
+        </w:rPr>
+        <w:t xml:space="preserve"> </w:t>
+      </w:r>
+      <w:proofErr w:type="spellStart"/>
+      <w:r>
+        <w:rPr>
+          <w:color w:val="000000"/>
+        </w:rPr>
+        <w:t>Pemerintah</w:t>
+      </w:r>
+      <w:proofErr w:type="spellEnd"/>
+      <w:r>
+        <w:rPr>
+          <w:color w:val="000000"/>
+        </w:rPr>
+        <w:t xml:space="preserve"> </w:t>
+      </w:r>
+      <w:proofErr w:type="spellStart"/>
+      <w:r>
+        <w:rPr>
+          <w:color w:val="000000"/>
+        </w:rPr>
+        <w:t>Republik</w:t>
+      </w:r>
+      <w:proofErr w:type="spellEnd"/>
+      <w:r>
+        <w:rPr>
+          <w:color w:val="000000"/>
+        </w:rPr>
+        <w:t xml:space="preserve"> Indonesia No. 7. 1999. Preservation of Plant and Animal Species.</w:t>
       </w:r>
     </w:p>
     <w:p>
@@ -4758,7 +6658,35 @@
         <w:rPr>
           <w:color w:val="000000"/>
         </w:rPr>
-        <w:t>Puhakka, L., M. Salo, and I. E. Sääksjärvi. 2011. Bird Diversity, Birdwatching Tourism and Conservation in Peru: A Geographic Analysis. PLoS ONE 6:e26786.</w:t>
+        <w:t xml:space="preserve">Puhakka, L., M. Salo, and I. E. </w:t>
+      </w:r>
+      <w:proofErr w:type="spellStart"/>
+      <w:r>
+        <w:rPr>
+          <w:color w:val="000000"/>
+        </w:rPr>
+        <w:t>Sääksjärvi</w:t>
+      </w:r>
+      <w:proofErr w:type="spellEnd"/>
+      <w:r>
+        <w:rPr>
+          <w:color w:val="000000"/>
+        </w:rPr>
+        <w:t xml:space="preserve">. 2011. Bird Diversity, Birdwatching Tourism and Conservation in Peru: A Geographic Analysis. </w:t>
+      </w:r>
+      <w:proofErr w:type="spellStart"/>
+      <w:r>
+        <w:rPr>
+          <w:color w:val="000000"/>
+        </w:rPr>
+        <w:t>PLoS</w:t>
+      </w:r>
+      <w:proofErr w:type="spellEnd"/>
+      <w:r>
+        <w:rPr>
+          <w:color w:val="000000"/>
+        </w:rPr>
+        <w:t xml:space="preserve"> ONE 6:e26786.</w:t>
       </w:r>
     </w:p>
     <w:p>
@@ -4776,11 +6704,61 @@
           <w:color w:val="000000"/>
         </w:rPr>
       </w:pPr>
-      <w:r>
-        <w:rPr>
-          <w:color w:val="000000"/>
-        </w:rPr>
-        <w:t>Rentschlar, K. A., A. E. Miller, K. S. Lauck, M. Rodiansyah, Bobby, Muflihati, and Kartikawati. 2018. A Silent Morning: The Songbird Trade in Kalimantan, Indonesia. Tropical Conservation Science 11:194008291775390.</w:t>
+      <w:proofErr w:type="spellStart"/>
+      <w:r>
+        <w:rPr>
+          <w:color w:val="000000"/>
+        </w:rPr>
+        <w:t>Rentschlar</w:t>
+      </w:r>
+      <w:proofErr w:type="spellEnd"/>
+      <w:r>
+        <w:rPr>
+          <w:color w:val="000000"/>
+        </w:rPr>
+        <w:t xml:space="preserve">, K. A., A. E. Miller, K. S. Lauck, M. </w:t>
+      </w:r>
+      <w:proofErr w:type="spellStart"/>
+      <w:r>
+        <w:rPr>
+          <w:color w:val="000000"/>
+        </w:rPr>
+        <w:t>Rodiansyah</w:t>
+      </w:r>
+      <w:proofErr w:type="spellEnd"/>
+      <w:r>
+        <w:rPr>
+          <w:color w:val="000000"/>
+        </w:rPr>
+        <w:t xml:space="preserve">, Bobby, </w:t>
+      </w:r>
+      <w:proofErr w:type="spellStart"/>
+      <w:r>
+        <w:rPr>
+          <w:color w:val="000000"/>
+        </w:rPr>
+        <w:t>Muflihati</w:t>
+      </w:r>
+      <w:proofErr w:type="spellEnd"/>
+      <w:r>
+        <w:rPr>
+          <w:color w:val="000000"/>
+        </w:rPr>
+        <w:t xml:space="preserve">, and </w:t>
+      </w:r>
+      <w:proofErr w:type="spellStart"/>
+      <w:r>
+        <w:rPr>
+          <w:color w:val="000000"/>
+        </w:rPr>
+        <w:t>Kartikawati</w:t>
+      </w:r>
+      <w:proofErr w:type="spellEnd"/>
+      <w:r>
+        <w:rPr>
+          <w:color w:val="000000"/>
+        </w:rPr>
+        <w:t>. 2018. A Silent Morning: The Songbird Trade in Kalimantan, Indonesia. Tropical Conservation Science 11:194008291775390.</w:t>
       </w:r>
     </w:p>
     <w:p>
@@ -4846,6 +6824,7 @@
         <w:rPr>
           <w:color w:val="000000"/>
         </w:rPr>
+        <w:lastRenderedPageBreak/>
         <w:t>Sodhi, N. S., L. P. Koh, B. W. Brook, and P. K. L. Ng. 2004. Southeast Asian biodiversity: an impending disaster. Trends in Ecology &amp; Evolution 19:654–660.</w:t>
       </w:r>
     </w:p>
@@ -4912,7 +6891,21 @@
         <w:rPr>
           <w:color w:val="000000"/>
         </w:rPr>
-        <w:t>Symes, W. S., D. P. Edwards, J. Miettinen, F. E. Rheindt, and L. R. Carrasco. 2018. Combined impacts of deforestation and wildlife trade on tropical biodiversity are severely underestimated. Nature Communications 9:4052.</w:t>
+        <w:t xml:space="preserve">Symes, W. S., D. P. Edwards, J. Miettinen, F. E. </w:t>
+      </w:r>
+      <w:proofErr w:type="spellStart"/>
+      <w:r>
+        <w:rPr>
+          <w:color w:val="000000"/>
+        </w:rPr>
+        <w:t>Rheindt</w:t>
+      </w:r>
+      <w:proofErr w:type="spellEnd"/>
+      <w:r>
+        <w:rPr>
+          <w:color w:val="000000"/>
+        </w:rPr>
+        <w:t>, and L. R. Carrasco. 2018. Combined impacts of deforestation and wildlife trade on tropical biodiversity are severely underestimated. Nature Communications 9:4052.</w:t>
       </w:r>
     </w:p>
     <w:p>
@@ -4934,7 +6927,35 @@
         <w:rPr>
           <w:color w:val="000000"/>
         </w:rPr>
-        <w:t>UU Pemerintah Republik Indonesia No. 5. 1990. Conservation of Living Resources and Their Ecosystems.</w:t>
+        <w:t xml:space="preserve">UU </w:t>
+      </w:r>
+      <w:proofErr w:type="spellStart"/>
+      <w:r>
+        <w:rPr>
+          <w:color w:val="000000"/>
+        </w:rPr>
+        <w:t>Pemerintah</w:t>
+      </w:r>
+      <w:proofErr w:type="spellEnd"/>
+      <w:r>
+        <w:rPr>
+          <w:color w:val="000000"/>
+        </w:rPr>
+        <w:t xml:space="preserve"> </w:t>
+      </w:r>
+      <w:proofErr w:type="spellStart"/>
+      <w:r>
+        <w:rPr>
+          <w:color w:val="000000"/>
+        </w:rPr>
+        <w:t>Republik</w:t>
+      </w:r>
+      <w:proofErr w:type="spellEnd"/>
+      <w:r>
+        <w:rPr>
+          <w:color w:val="000000"/>
+        </w:rPr>
+        <w:t xml:space="preserve"> Indonesia No. 5. 1990. Conservation of Living Resources and Their Ecosystems.</w:t>
       </w:r>
     </w:p>
     <w:p>
@@ -4952,12 +6973,19 @@
           <w:color w:val="000000"/>
         </w:rPr>
       </w:pPr>
-      <w:r>
-        <w:rPr>
-          <w:color w:val="000000"/>
-        </w:rPr>
-        <w:lastRenderedPageBreak/>
-        <w:t>Vermote, E., C. Justice, M. Claverie, and B. Franch. 2016. Preliminary analysis of the performance of the Landsat 8/OLI land surface reflectance product. Remote Sensing of Environment 185:46–56.</w:t>
+      <w:proofErr w:type="spellStart"/>
+      <w:r>
+        <w:rPr>
+          <w:color w:val="000000"/>
+        </w:rPr>
+        <w:t>Vermote</w:t>
+      </w:r>
+      <w:proofErr w:type="spellEnd"/>
+      <w:r>
+        <w:rPr>
+          <w:color w:val="000000"/>
+        </w:rPr>
+        <w:t>, E., C. Justice, M. Claverie, and B. Franch. 2016. Preliminary analysis of the performance of the Landsat 8/OLI land surface reflectance product. Remote Sensing of Environment 185:46–56.</w:t>
       </w:r>
     </w:p>
     <w:p>
@@ -4979,7 +7007,35 @@
         <w:rPr>
           <w:color w:val="000000"/>
         </w:rPr>
-        <w:t>Waylen, K. A., A. Fischer, P. J. K. Mcgowan, S. J. Thirgood, and E. J. Milner-Gulland. 2010. Effect of Local Cultural Context on the Success of Community-Based Conservation Interventions: Culture and Conservation Success. Conservation Biology 24:1119–1129.</w:t>
+        <w:t xml:space="preserve">Waylen, K. A., A. Fischer, P. J. K. </w:t>
+      </w:r>
+      <w:proofErr w:type="spellStart"/>
+      <w:r>
+        <w:rPr>
+          <w:color w:val="000000"/>
+        </w:rPr>
+        <w:t>Mcgowan</w:t>
+      </w:r>
+      <w:proofErr w:type="spellEnd"/>
+      <w:r>
+        <w:rPr>
+          <w:color w:val="000000"/>
+        </w:rPr>
+        <w:t xml:space="preserve">, S. J. </w:t>
+      </w:r>
+      <w:proofErr w:type="spellStart"/>
+      <w:r>
+        <w:rPr>
+          <w:color w:val="000000"/>
+        </w:rPr>
+        <w:t>Thirgood</w:t>
+      </w:r>
+      <w:proofErr w:type="spellEnd"/>
+      <w:r>
+        <w:rPr>
+          <w:color w:val="000000"/>
+        </w:rPr>
+        <w:t>, and E. J. Milner-Gulland. 2010. Effect of Local Cultural Context on the Success of Community-Based Conservation Interventions: Culture and Conservation Success. Conservation Biology 24:1119–1129.</w:t>
       </w:r>
     </w:p>
     <w:p>
@@ -5051,6 +7107,7 @@
         <w:rPr>
           <w:color w:val="000000"/>
         </w:rPr>
+        <w:lastRenderedPageBreak/>
         <w:t>Woodhouse, E., K. M. Homewood, E. Beauchamp, T. Clements, J. T. McCabe, D. Wilkie, and E. J. Milner-Gulland. 2015. Guiding principles for evaluating the impacts of conservation interventions on human well-being. Philosophical Transactions of the Royal Society B: Biological Sciences 370:20150103.</w:t>
       </w:r>
     </w:p>
@@ -5073,7 +7130,63 @@
         <w:rPr>
           <w:color w:val="000000"/>
         </w:rPr>
-        <w:t>Wright, T. F., C. A. Toft, E. Enkerlin-Hoeflich, J. Gonzalez-Elizondo, M. Albornoz, A. Rodríguez-Ferraro, F. Rojas-Suárez, V. Sanz, A. Trujillo, S. R. Beissinger, V. Berovides A, G. A. Xiomara, A. T. Brice, K. Joyner, J. Eberhard, J. Gilardi, S. Koenig, S. Stoleson, P. Martuscelli, J. M. Meyers, K. Renton, A. M. Rodríguez, A. C. Sosa-Asanza, F. J. Vilella, and J. W. Wiley. 2001. Nest poaching in Neotropical parrots. Conservation Biology 15:710–720.</w:t>
+        <w:t xml:space="preserve">Wright, T. F., C. A. Toft, E. </w:t>
+      </w:r>
+      <w:proofErr w:type="spellStart"/>
+      <w:r>
+        <w:rPr>
+          <w:color w:val="000000"/>
+        </w:rPr>
+        <w:t>Enkerlin</w:t>
+      </w:r>
+      <w:proofErr w:type="spellEnd"/>
+      <w:r>
+        <w:rPr>
+          <w:color w:val="000000"/>
+        </w:rPr>
+        <w:t xml:space="preserve">-Hoeflich, J. Gonzalez-Elizondo, M. Albornoz, A. Rodríguez-Ferraro, F. Rojas-Suárez, V. Sanz, A. Trujillo, S. R. </w:t>
+      </w:r>
+      <w:proofErr w:type="spellStart"/>
+      <w:r>
+        <w:rPr>
+          <w:color w:val="000000"/>
+        </w:rPr>
+        <w:t>Beissinger</w:t>
+      </w:r>
+      <w:proofErr w:type="spellEnd"/>
+      <w:r>
+        <w:rPr>
+          <w:color w:val="000000"/>
+        </w:rPr>
+        <w:t xml:space="preserve">, V. </w:t>
+      </w:r>
+      <w:proofErr w:type="spellStart"/>
+      <w:r>
+        <w:rPr>
+          <w:color w:val="000000"/>
+        </w:rPr>
+        <w:t>Berovides</w:t>
+      </w:r>
+      <w:proofErr w:type="spellEnd"/>
+      <w:r>
+        <w:rPr>
+          <w:color w:val="000000"/>
+        </w:rPr>
+        <w:t xml:space="preserve"> A, G. A. Xiomara, A. T. Brice, K. Joyner, J. Eberhard, J. Gilardi, S. Koenig, S. </w:t>
+      </w:r>
+      <w:proofErr w:type="spellStart"/>
+      <w:r>
+        <w:rPr>
+          <w:color w:val="000000"/>
+        </w:rPr>
+        <w:t>Stoleson</w:t>
+      </w:r>
+      <w:proofErr w:type="spellEnd"/>
+      <w:r>
+        <w:rPr>
+          <w:color w:val="000000"/>
+        </w:rPr>
+        <w:t>, P. Martuscelli, J. M. Meyers, K. Renton, A. M. Rodríguez, A. C. Sosa-Asanza, F. J. Vilella, and J. W. Wiley. 2001. Nest poaching in Neotropical parrots. Conservation Biology 15:710–720.</w:t>
       </w:r>
     </w:p>
     <w:p>
@@ -5134,7 +7247,6 @@
                 <w:sz w:val="20"/>
                 <w:szCs w:val="20"/>
               </w:rPr>
-              <w:lastRenderedPageBreak/>
               <w:t xml:space="preserve">Habitat </w:t>
             </w:r>
           </w:p>
@@ -5429,12 +7541,21 @@
                 <w:szCs w:val="20"/>
               </w:rPr>
             </w:pPr>
+            <w:proofErr w:type="spellStart"/>
             <w:r>
               <w:rPr>
                 <w:sz w:val="20"/>
                 <w:szCs w:val="20"/>
               </w:rPr>
-              <w:t xml:space="preserve">Vermote </w:t>
+              <w:t>Vermote</w:t>
+            </w:r>
+            <w:proofErr w:type="spellEnd"/>
+            <w:r>
+              <w:rPr>
+                <w:sz w:val="20"/>
+                <w:szCs w:val="20"/>
+              </w:rPr>
+              <w:t xml:space="preserve"> </w:t>
             </w:r>
             <w:r>
               <w:rPr>
@@ -5815,7 +7936,23 @@
                 <w:sz w:val="20"/>
                 <w:szCs w:val="20"/>
               </w:rPr>
-              <w:t xml:space="preserve"> LandTrendr disturbance metrics: Landsat 7 TM &amp; Landsat 8 OLI/TIRS TOA b  </w:t>
+              <w:t xml:space="preserve"> </w:t>
+            </w:r>
+            <w:proofErr w:type="spellStart"/>
+            <w:r>
+              <w:rPr>
+                <w:sz w:val="20"/>
+                <w:szCs w:val="20"/>
+              </w:rPr>
+              <w:t>LandTrendr</w:t>
+            </w:r>
+            <w:proofErr w:type="spellEnd"/>
+            <w:r>
+              <w:rPr>
+                <w:sz w:val="20"/>
+                <w:szCs w:val="20"/>
+              </w:rPr>
+              <w:t xml:space="preserve"> disturbance metrics: Landsat 7 TM &amp; Landsat 8 OLI/TIRS TOA b  </w:t>
             </w:r>
           </w:p>
         </w:tc>
@@ -5986,12 +8123,21 @@
                 <w:szCs w:val="20"/>
               </w:rPr>
             </w:pPr>
+            <w:proofErr w:type="spellStart"/>
             <w:r>
               <w:rPr>
                 <w:sz w:val="20"/>
                 <w:szCs w:val="20"/>
               </w:rPr>
-              <w:t>Gaveau 2017</w:t>
+              <w:t>Gaveau</w:t>
+            </w:r>
+            <w:proofErr w:type="spellEnd"/>
+            <w:r>
+              <w:rPr>
+                <w:sz w:val="20"/>
+                <w:szCs w:val="20"/>
+              </w:rPr>
+              <w:t xml:space="preserve"> 2017</w:t>
             </w:r>
           </w:p>
         </w:tc>
@@ -6037,7 +8183,15 @@
                 <w:sz w:val="20"/>
                 <w:szCs w:val="20"/>
               </w:rPr>
-              <w:t>Commercially valuable species will be found further from roads than non-valuable species</w:t>
+              <w:t xml:space="preserve">Commercially valuable </w:t>
+            </w:r>
+            <w:r>
+              <w:rPr>
+                <w:sz w:val="20"/>
+                <w:szCs w:val="20"/>
+              </w:rPr>
+              <w:lastRenderedPageBreak/>
+              <w:t>species will be found further from roads than non-valuable species</w:t>
             </w:r>
           </w:p>
         </w:tc>
@@ -6058,6 +8212,7 @@
                 <w:sz w:val="20"/>
                 <w:szCs w:val="20"/>
               </w:rPr>
+              <w:lastRenderedPageBreak/>
               <w:t>Open Street Map Kalimantan roads layer</w:t>
             </w:r>
           </w:p>
@@ -6121,7 +8276,15 @@
         <w:spacing w:after="0"/>
       </w:pPr>
       <w:r>
-        <w:t>Table 2. Posterior distributions, Rhat, and effective sample size of model parameters. For occupancy parameters, only hyperparameters (mean and standard deviation of per-species random effects) are included here. A table of all parameters may be found in the Appendix.</w:t>
+        <w:t xml:space="preserve">Table 2. Posterior distributions, </w:t>
+      </w:r>
+      <w:proofErr w:type="spellStart"/>
+      <w:r>
+        <w:t>Rhat</w:t>
+      </w:r>
+      <w:proofErr w:type="spellEnd"/>
+      <w:r>
+        <w:t>, and effective sample size of model parameters. For occupancy parameters, only hyperparameters (mean and standard deviation of per-species random effects) are included here. A table of all parameters may be found in the Appendix.</w:t>
       </w:r>
     </w:p>
     <w:p>
@@ -6189,11 +8352,59 @@
         <w:spacing w:after="0"/>
       </w:pPr>
       <w:r>
-        <w:t xml:space="preserve">Figure 1. Study sites in Cagar Alam Gunung Niyut, Kabupaten Landak. Blue circles correspond to point count locations, pink triangles correspond to our base camps, and red circles correspond to illegal activity detected (hunting, logging, or clear-cutting for </w:t>
+        <w:t xml:space="preserve">Figure 1. Study sites in Cagar Alam </w:t>
+      </w:r>
+      <w:proofErr w:type="spellStart"/>
+      <w:r>
+        <w:t>Gunung</w:t>
+      </w:r>
+      <w:proofErr w:type="spellEnd"/>
+      <w:r>
+        <w:t xml:space="preserve"> </w:t>
+      </w:r>
+      <w:proofErr w:type="spellStart"/>
+      <w:r>
+        <w:t>Niyut</w:t>
+      </w:r>
+      <w:proofErr w:type="spellEnd"/>
+      <w:r>
+        <w:t xml:space="preserve">, </w:t>
+      </w:r>
+      <w:proofErr w:type="spellStart"/>
+      <w:r>
+        <w:t>Kabupaten</w:t>
+      </w:r>
+      <w:proofErr w:type="spellEnd"/>
+      <w:r>
+        <w:t xml:space="preserve"> </w:t>
+      </w:r>
+      <w:proofErr w:type="spellStart"/>
+      <w:r>
+        <w:t>Landak</w:t>
+      </w:r>
+      <w:proofErr w:type="spellEnd"/>
+      <w:r>
+        <w:t xml:space="preserve">. Blue circles correspond to point count locations, pink triangles correspond to our base camps, and red circles correspond to illegal activity detected (hunting, logging, or clear-cutting for </w:t>
       </w:r>
       <w:r>
         <w:lastRenderedPageBreak/>
-        <w:t xml:space="preserve">agriculture). The pink line delineates the border of Gunung Niyut Nature Preserve, red fill indicates forest loss 2011-2015 (Hansen </w:t>
+        <w:t xml:space="preserve">agriculture). The pink line delineates the border of </w:t>
+      </w:r>
+      <w:proofErr w:type="spellStart"/>
+      <w:r>
+        <w:t>Gunung</w:t>
+      </w:r>
+      <w:proofErr w:type="spellEnd"/>
+      <w:r>
+        <w:t xml:space="preserve"> </w:t>
+      </w:r>
+      <w:proofErr w:type="spellStart"/>
+      <w:r>
+        <w:t>Niyut</w:t>
+      </w:r>
+      <w:proofErr w:type="spellEnd"/>
+      <w:r>
+        <w:t xml:space="preserve"> Nature Preserve, red fill indicates forest loss 2011-2015 (Hansen </w:t>
       </w:r>
       <w:r>
         <w:rPr>
@@ -6288,7 +8499,55 @@
         <w:spacing w:after="0"/>
       </w:pPr>
       <w:r>
-        <w:t xml:space="preserve">Figure 1. Study sites in Cagar Alam Gunung Niyut, Kabupaten Landak. Blue circles correspond to point count locations, pink triangles correspond to our base camps, and red circles correspond to illegal activity detected (hunting, logging, or clear-cutting for agriculture). The pink line delineates the border of Gunung Niyut Nature Preserve, red fill indicates forest loss 2011-2015 (Hansen </w:t>
+        <w:t xml:space="preserve">Figure 1. Study sites in Cagar Alam </w:t>
+      </w:r>
+      <w:proofErr w:type="spellStart"/>
+      <w:r>
+        <w:t>Gunung</w:t>
+      </w:r>
+      <w:proofErr w:type="spellEnd"/>
+      <w:r>
+        <w:t xml:space="preserve"> </w:t>
+      </w:r>
+      <w:proofErr w:type="spellStart"/>
+      <w:r>
+        <w:t>Niyut</w:t>
+      </w:r>
+      <w:proofErr w:type="spellEnd"/>
+      <w:r>
+        <w:t xml:space="preserve">, </w:t>
+      </w:r>
+      <w:proofErr w:type="spellStart"/>
+      <w:r>
+        <w:t>Kabupaten</w:t>
+      </w:r>
+      <w:proofErr w:type="spellEnd"/>
+      <w:r>
+        <w:t xml:space="preserve"> </w:t>
+      </w:r>
+      <w:proofErr w:type="spellStart"/>
+      <w:r>
+        <w:t>Landak</w:t>
+      </w:r>
+      <w:proofErr w:type="spellEnd"/>
+      <w:r>
+        <w:t xml:space="preserve">. Blue circles correspond to point count locations, pink triangles correspond to our base camps, and red circles correspond to illegal activity detected (hunting, logging, or clear-cutting for agriculture). The pink line delineates the border of </w:t>
+      </w:r>
+      <w:proofErr w:type="spellStart"/>
+      <w:r>
+        <w:t>Gunung</w:t>
+      </w:r>
+      <w:proofErr w:type="spellEnd"/>
+      <w:r>
+        <w:t xml:space="preserve"> </w:t>
+      </w:r>
+      <w:proofErr w:type="spellStart"/>
+      <w:r>
+        <w:t>Niyut</w:t>
+      </w:r>
+      <w:proofErr w:type="spellEnd"/>
+      <w:r>
+        <w:t xml:space="preserve"> Nature Preserve, red fill indicates forest loss 2011-2015 (Hansen </w:t>
       </w:r>
       <w:r>
         <w:rPr>
@@ -6571,7 +8830,13 @@
       <w:rPr>
         <w:color w:val="000000"/>
       </w:rPr>
-      <w:t xml:space="preserve">Lauck </w:t>
+      <w:t>Author1</w:t>
+    </w:r>
+    <w:r>
+      <w:rPr>
+        <w:color w:val="000000"/>
+      </w:rPr>
+      <w:t xml:space="preserve"> </w:t>
     </w:r>
     <w:r>
       <w:rPr>

</xml_diff>